<commit_message>
avances inicio semana santa
</commit_message>
<xml_diff>
--- a/Harvard/CS50's Introduction to Computer Science/Week 4, Memory/Memoria.docx
+++ b/Harvard/CS50's Introduction to Computer Science/Week 4, Memory/Memoria.docx
@@ -1338,29 +1338,7 @@
           <w:szCs w:val="20"/>
           <w:rFonts w:ascii="Times New Roman" w:eastAsia="Times New Roman" w:hAnsi="Times New Roman" w:hint="default"/>
         </w:rPr>
-        <w:t xml:space="preserve"> que van de </w:t>
-      </w:r>
-      <w:r>
-        <w:rPr>
-          <w:i w:val="1"/>
-          <w:b w:val="0"/>
-          <w:color w:val="auto"/>
-          <w:sz w:val="20"/>
-          <w:szCs w:val="20"/>
-          <w:rFonts w:ascii="Times New Roman" w:eastAsia="Times New Roman" w:hAnsi="Times New Roman" w:hint="default"/>
-        </w:rPr>
-        <w:t xml:space="preserve">0-9 a A-F</w:t>
-      </w:r>
-      <w:r>
-        <w:rPr>
-          <w:i w:val="1"/>
-          <w:b w:val="0"/>
-          <w:color w:val="auto"/>
-          <w:sz w:val="20"/>
-          <w:szCs w:val="20"/>
-          <w:rFonts w:ascii="Times New Roman" w:eastAsia="Times New Roman" w:hAnsi="Times New Roman" w:hint="default"/>
-        </w:rPr>
-        <w:t xml:space="preserve"> (y no 2 posibilidades como </w:t>
+        <w:t xml:space="preserve"> que van de 0-9 a A-F (y no 2 posibilidades como </w:t>
       </w:r>
       <w:r>
         <w:rPr>
@@ -2444,9 +2422,9 @@
         </w:rPr>
         <w:drawing>
           <wp:inline distT="0" distB="0" distL="0" distR="0">
-            <wp:extent cx="3821429" cy="1779905"/>
+            <wp:extent cx="3823335" cy="1781810"/>
             <wp:effectExtent l="0" t="0" r="0" b="0"/>
-            <wp:docPr id="11" name="Imagen 1"/>
+            <wp:docPr id="9" name="Imagen 1"/>
             <wp:cNvGraphicFramePr>
               <a:graphicFrameLocks xmlns:a="http://schemas.openxmlformats.org/drawingml/2006/main" noChangeAspect="1"/>
             </wp:cNvGraphicFramePr>
@@ -2454,7 +2432,7 @@
               <a:graphicData uri="http://schemas.openxmlformats.org/drawingml/2006/picture">
                 <pic:pic xmlns:pic="http://schemas.openxmlformats.org/drawingml/2006/picture">
                   <pic:nvPicPr>
-                    <pic:cNvPr id="1" name="Picture 1" descr="/Users/robertovelasquezdean/Library/Group Containers/L48J367XN4.com.infraware.PolarisOffice/EngineTemp/1045/fImage33006112866.png"/>
+                    <pic:cNvPr id="1" name="Picture 1" descr="/Users/robertovelasquezdean/Library/Group Containers/L48J367XN4.com.infraware.PolarisOffice/EngineTemp/2699/fImage33006112866.png"/>
                     <pic:cNvPicPr>
                       <a:picLocks noChangeAspect="1" noChangeArrowheads="1"/>
                     </pic:cNvPicPr>
@@ -2474,7 +2452,7 @@
                   <pic:spPr>
                     <a:xfrm>
                       <a:off x="0" y="0"/>
-                      <a:ext cx="3822065" cy="1780540"/>
+                      <a:ext cx="3823970" cy="1782445"/>
                     </a:xfrm>
                     <a:prstGeom prst="rect"/>
                     <a:ln cap="flat"/>
@@ -2606,73 +2584,117 @@
           <w:szCs w:val="20"/>
           <w:rFonts w:ascii="Times New Roman" w:eastAsia="Times New Roman" w:hAnsi="Times New Roman" w:hint="default"/>
         </w:rPr>
-        <w:t>%p</w:t>
-      </w:r>
-      <w:r>
-        <w:rPr>
-          <w:i w:val="0"/>
-          <w:b w:val="0"/>
-          <w:color w:val="auto"/>
-          <w:sz w:val="20"/>
-          <w:szCs w:val="20"/>
-          <w:rFonts w:ascii="Times New Roman" w:eastAsia="Times New Roman" w:hAnsi="Times New Roman" w:hint="default"/>
-        </w:rPr>
-        <w:t xml:space="preserve">; es decir, si queremos llamar la dirección de una variable, </w:t>
-      </w:r>
-      <w:r>
-        <w:rPr>
-          <w:i w:val="0"/>
-          <w:b w:val="0"/>
-          <w:color w:val="auto"/>
-          <w:sz w:val="20"/>
-          <w:szCs w:val="20"/>
-          <w:rFonts w:ascii="Times New Roman" w:eastAsia="Times New Roman" w:hAnsi="Times New Roman" w:hint="default"/>
-        </w:rPr>
-        <w:t xml:space="preserve">cualquiera que sea </w:t>
-      </w:r>
-      <w:r>
-        <w:rPr>
-          <w:i w:val="1"/>
-          <w:b w:val="0"/>
-          <w:color w:val="auto"/>
-          <w:sz w:val="20"/>
-          <w:szCs w:val="20"/>
-          <w:rFonts w:ascii="Times New Roman" w:eastAsia="Times New Roman" w:hAnsi="Times New Roman" w:hint="default"/>
-        </w:rPr>
-        <w:t xml:space="preserve">(la dirección que tiene especificamente dentro de toda la memoria del computador);</w:t>
-      </w:r>
-      <w:r>
-        <w:rPr>
-          <w:i w:val="0"/>
-          <w:b w:val="0"/>
-          <w:color w:val="auto"/>
-          <w:sz w:val="20"/>
-          <w:szCs w:val="20"/>
-          <w:rFonts w:ascii="Times New Roman" w:eastAsia="Times New Roman" w:hAnsi="Times New Roman" w:hint="default"/>
-        </w:rPr>
-        <w:t xml:space="preserve"> y, </w:t>
-      </w:r>
-      <w:r>
-        <w:rPr>
-          <w:i w:val="0"/>
-          <w:b w:val="0"/>
-          <w:color w:val="auto"/>
-          <w:sz w:val="20"/>
-          <w:szCs w:val="20"/>
-          <w:rFonts w:ascii="Times New Roman" w:eastAsia="Times New Roman" w:hAnsi="Times New Roman" w:hint="default"/>
-        </w:rPr>
-        <w:t xml:space="preserve">suponiendo que nuestra variable de interés se llama, por ejemplo, “x”... al ser llamada su dirección en una </w:t>
-      </w:r>
-      <w:r>
-        <w:rPr>
-          <w:i w:val="0"/>
-          <w:b w:val="0"/>
-          <w:color w:val="auto"/>
-          <w:sz w:val="20"/>
-          <w:szCs w:val="20"/>
-          <w:rFonts w:ascii="Times New Roman" w:eastAsia="Times New Roman" w:hAnsi="Times New Roman" w:hint="default"/>
-        </w:rPr>
-        <w:t xml:space="preserve">función tipo </w:t>
+        <w:t xml:space="preserve">%p </w:t>
+      </w:r>
+      <w:r>
+        <w:rPr>
+          <w:i w:val="1"/>
+          <w:b w:val="1"/>
+          <w:color w:val="auto"/>
+          <w:sz w:val="20"/>
+          <w:szCs w:val="20"/>
+          <w:rFonts w:ascii="Times New Roman" w:eastAsia="Times New Roman" w:hAnsi="Times New Roman" w:hint="default"/>
+        </w:rPr>
+        <w:t xml:space="preserve">(p de</w:t>
+      </w:r>
+      <w:r>
+        <w:rPr>
+          <w:i w:val="0"/>
+          <w:b w:val="1"/>
+          <w:color w:val="auto"/>
+          <w:sz w:val="20"/>
+          <w:szCs w:val="20"/>
+          <w:rFonts w:ascii="Times New Roman" w:eastAsia="Times New Roman" w:hAnsi="Times New Roman" w:hint="default"/>
+        </w:rPr>
+        <w:t xml:space="preserve"> </w:t>
+      </w:r>
+      <w:r>
+        <w:rPr>
+          <w:i w:val="1"/>
+          <w:b w:val="1"/>
+          <w:color w:val="auto"/>
+          <w:sz w:val="20"/>
+          <w:szCs w:val="20"/>
+          <w:rFonts w:ascii="Times New Roman" w:eastAsia="Times New Roman" w:hAnsi="Times New Roman" w:hint="default"/>
+        </w:rPr>
+        <w:t xml:space="preserve">pointer, puntero</w:t>
+      </w:r>
+      <w:r>
+        <w:rPr>
+          <w:i w:val="0"/>
+          <w:b w:val="1"/>
+          <w:color w:val="auto"/>
+          <w:sz w:val="20"/>
+          <w:szCs w:val="20"/>
+          <w:rFonts w:ascii="Times New Roman" w:eastAsia="Times New Roman" w:hAnsi="Times New Roman" w:hint="default"/>
+        </w:rPr>
+        <w:t>)</w:t>
+      </w:r>
+      <w:r>
+        <w:rPr>
+          <w:i w:val="0"/>
+          <w:b w:val="0"/>
+          <w:color w:val="auto"/>
+          <w:sz w:val="20"/>
+          <w:szCs w:val="20"/>
+          <w:rFonts w:ascii="Times New Roman" w:eastAsia="Times New Roman" w:hAnsi="Times New Roman" w:hint="default"/>
+        </w:rPr>
+        <w:t xml:space="preserve">; es decir, si queremos llamar la </w:t>
+      </w:r>
+      <w:r>
+        <w:rPr>
+          <w:i w:val="0"/>
+          <w:b w:val="0"/>
+          <w:color w:val="auto"/>
+          <w:sz w:val="20"/>
+          <w:szCs w:val="20"/>
+          <w:rFonts w:ascii="Times New Roman" w:eastAsia="Times New Roman" w:hAnsi="Times New Roman" w:hint="default"/>
+        </w:rPr>
+        <w:t xml:space="preserve">dirección de una variable, cualquiera que sea </w:t>
+      </w:r>
+      <w:r>
+        <w:rPr>
+          <w:i w:val="1"/>
+          <w:b w:val="0"/>
+          <w:color w:val="auto"/>
+          <w:sz w:val="20"/>
+          <w:szCs w:val="20"/>
+          <w:rFonts w:ascii="Times New Roman" w:eastAsia="Times New Roman" w:hAnsi="Times New Roman" w:hint="default"/>
+        </w:rPr>
+        <w:t xml:space="preserve">(la dirección que tiene especificamente dentro de toda la memoria </w:t>
+      </w:r>
+      <w:r>
+        <w:rPr>
+          <w:i w:val="1"/>
+          <w:b w:val="0"/>
+          <w:color w:val="auto"/>
+          <w:sz w:val="20"/>
+          <w:szCs w:val="20"/>
+          <w:rFonts w:ascii="Times New Roman" w:eastAsia="Times New Roman" w:hAnsi="Times New Roman" w:hint="default"/>
+        </w:rPr>
+        <w:t xml:space="preserve">del computador);</w:t>
+      </w:r>
+      <w:r>
+        <w:rPr>
+          <w:i w:val="0"/>
+          <w:b w:val="0"/>
+          <w:color w:val="auto"/>
+          <w:sz w:val="20"/>
+          <w:szCs w:val="20"/>
+          <w:rFonts w:ascii="Times New Roman" w:eastAsia="Times New Roman" w:hAnsi="Times New Roman" w:hint="default"/>
+        </w:rPr>
+        <w:t xml:space="preserve"> y, suponiendo que nuestra variable de interés se llama, por ejemplo, “x”... al ser llamada su </w:t>
+      </w:r>
+      <w:r>
+        <w:rPr>
+          <w:i w:val="0"/>
+          <w:b w:val="0"/>
+          <w:color w:val="auto"/>
+          <w:sz w:val="20"/>
+          <w:szCs w:val="20"/>
+          <w:rFonts w:ascii="Times New Roman" w:eastAsia="Times New Roman" w:hAnsi="Times New Roman" w:hint="default"/>
+        </w:rPr>
+        <w:t xml:space="preserve">dirección en una función tipo </w:t>
       </w:r>
       <w:r>
         <w:rPr>
@@ -2694,29 +2716,40 @@
           <w:szCs w:val="20"/>
           <w:rFonts w:ascii="Times New Roman" w:eastAsia="Times New Roman" w:hAnsi="Times New Roman" w:hint="default"/>
         </w:rPr>
-        <w:t xml:space="preserve">es necesario indicar el especificador de formato preciso para ella, el cual es: %p; y, además, </w:t>
-      </w:r>
-      <w:r>
-        <w:rPr>
-          <w:i w:val="0"/>
-          <w:b w:val="0"/>
-          <w:color w:val="auto"/>
-          <w:sz w:val="20"/>
-          <w:szCs w:val="20"/>
-          <w:rFonts w:ascii="Times New Roman" w:eastAsia="Times New Roman" w:hAnsi="Times New Roman" w:hint="default"/>
-        </w:rPr>
-        <w:t xml:space="preserve">dejar claro a qué variable en especifica se le quiere llamar su dirección, en este caso, nos referimos a la </w:t>
-      </w:r>
-      <w:r>
-        <w:rPr>
-          <w:i w:val="0"/>
-          <w:b w:val="0"/>
-          <w:color w:val="auto"/>
-          <w:sz w:val="20"/>
-          <w:szCs w:val="20"/>
-          <w:rFonts w:ascii="Times New Roman" w:eastAsia="Times New Roman" w:hAnsi="Times New Roman" w:hint="default"/>
-        </w:rPr>
-        <w:t xml:space="preserve">dirección de la variable “x”; para eso, para llamar a la dirección de “x” dentro de una función debe hacerlo así: </w:t>
+        <w:t xml:space="preserve">es necesario indicar el especificador de formato preciso para ella, el cual es: </w:t>
+      </w:r>
+      <w:r>
+        <w:rPr>
+          <w:i w:val="0"/>
+          <w:b w:val="0"/>
+          <w:color w:val="auto"/>
+          <w:sz w:val="20"/>
+          <w:szCs w:val="20"/>
+          <w:rFonts w:ascii="Times New Roman" w:eastAsia="Times New Roman" w:hAnsi="Times New Roman" w:hint="default"/>
+        </w:rPr>
+        <w:t xml:space="preserve">%p; y, además, dejar claro a qué variable en especifica se le quiere llamar su dirección, en este caso, nos </w:t>
+      </w:r>
+      <w:r>
+        <w:rPr>
+          <w:i w:val="0"/>
+          <w:b w:val="0"/>
+          <w:color w:val="auto"/>
+          <w:sz w:val="20"/>
+          <w:szCs w:val="20"/>
+          <w:rFonts w:ascii="Times New Roman" w:eastAsia="Times New Roman" w:hAnsi="Times New Roman" w:hint="default"/>
+        </w:rPr>
+        <w:t xml:space="preserve">referimos a la dirección de la variable “x”; para eso, para llamar a la dirección de “x” dentro de una función </w:t>
+      </w:r>
+      <w:r>
+        <w:rPr>
+          <w:i w:val="0"/>
+          <w:b w:val="0"/>
+          <w:color w:val="auto"/>
+          <w:sz w:val="20"/>
+          <w:szCs w:val="20"/>
+          <w:rFonts w:ascii="Times New Roman" w:eastAsia="Times New Roman" w:hAnsi="Times New Roman" w:hint="default"/>
+        </w:rPr>
+        <w:t xml:space="preserve">debe hacerlo así: </w:t>
       </w:r>
       <w:r>
         <w:rPr>
@@ -2803,9 +2836,9 @@
         </w:rPr>
         <w:drawing>
           <wp:inline distT="0" distB="0" distL="0" distR="0">
-            <wp:extent cx="1547495" cy="1074420"/>
+            <wp:extent cx="1549400" cy="1076325"/>
             <wp:effectExtent l="0" t="0" r="0" b="0"/>
-            <wp:docPr id="12" name="Imagen 2"/>
+            <wp:docPr id="10" name="Imagen 2"/>
             <wp:cNvGraphicFramePr>
               <a:graphicFrameLocks xmlns:a="http://schemas.openxmlformats.org/drawingml/2006/main" noChangeAspect="1"/>
             </wp:cNvGraphicFramePr>
@@ -2813,7 +2846,7 @@
               <a:graphicData uri="http://schemas.openxmlformats.org/drawingml/2006/picture">
                 <pic:pic xmlns:pic="http://schemas.openxmlformats.org/drawingml/2006/picture">
                   <pic:nvPicPr>
-                    <pic:cNvPr id="2" name="Picture 2" descr="/Users/robertovelasquezdean/Library/Group Containers/L48J367XN4.com.infraware.PolarisOffice/EngineTemp/1045/fImage17438126864.png"/>
+                    <pic:cNvPr id="2" name="Picture 2" descr="/Users/robertovelasquezdean/Library/Group Containers/L48J367XN4.com.infraware.PolarisOffice/EngineTemp/2699/fImage17438126864.png"/>
                     <pic:cNvPicPr>
                       <a:picLocks noChangeAspect="1" noChangeArrowheads="1"/>
                     </pic:cNvPicPr>
@@ -2833,7 +2866,7 @@
                   <pic:spPr>
                     <a:xfrm>
                       <a:off x="0" y="0"/>
-                      <a:ext cx="1548130" cy="1075055"/>
+                      <a:ext cx="1550035" cy="1076960"/>
                     </a:xfrm>
                     <a:prstGeom prst="rect"/>
                     <a:ln cap="flat"/>
@@ -3131,18 +3164,18 @@
         <mc:AlternateContent>
           <mc:Choice Requires="wps">
             <w:drawing>
-              <wp:anchor distT="0" distB="0" distL="0" distR="0" simplePos="0" relativeHeight="251624964" behindDoc="0" locked="0" layoutInCell="1" allowOverlap="1">
+              <wp:anchor distT="0" distB="0" distL="114300" distR="114300" simplePos="0" relativeHeight="251624966" behindDoc="0" locked="0" layoutInCell="1" allowOverlap="1">
                 <wp:simplePos x="0" y="0"/>
                 <wp:positionH relativeFrom="column">
-                  <wp:posOffset>1382400</wp:posOffset>
+                  <wp:posOffset>1382399</wp:posOffset>
                 </wp:positionH>
                 <wp:positionV relativeFrom="paragraph">
-                  <wp:posOffset>577854</wp:posOffset>
+                  <wp:posOffset>577855</wp:posOffset>
                 </wp:positionV>
                 <wp:extent cx="914400" cy="914400"/>
                 <wp:effectExtent l="42545" t="0" r="42545" b="0"/>
                 <wp:wrapNone/>
-                <wp:docPr id="30" name="Arrow 5"/>
+                <wp:docPr id="11" name="Arrow 5"/>
                 <wp:cNvGraphicFramePr>
                   <a:graphicFrameLocks xmlns:a="http://schemas.openxmlformats.org/drawingml/2006/main"/>
                 </wp:cNvGraphicFramePr>
@@ -3153,7 +3186,7 @@
                       <wps:spPr>
                         <a:xfrm>
                           <a:off x="0" y="0"/>
-                          <a:ext cx="635" cy="358140"/>
+                          <a:ext cx="2540" cy="360045"/>
                         </a:xfrm>
                         <a:prstGeom prst="straightConnector1"/>
                         <a:ln cap="flat">
@@ -3186,7 +3219,7 @@
           </mc:Choice>
           <mc:Fallback>
             <w:pict>
-              <v:shape id="_x0000_s30" style="position:absolute;left:0;margin-left:109pt;mso-position-horizontal:absolute;mso-position-horizontal-relative:text;margin-top:46pt;mso-position-vertical:absolute;mso-position-vertical-relative:text;width:0.0pt;height:28.1pt;v-text-anchor:middle;z-index:251624964" coordsize="0,357505" path="m,l,357505e" strokecolor="#5b9bd5" o:allowoverlap="1" strokeweight="0.50pt" filled="f">
+              <v:shape id="_x0000_s11" style="position:absolute;left:0;margin-left:109pt;mso-position-horizontal:absolute;mso-position-horizontal-relative:text;margin-top:46pt;mso-position-vertical:absolute;mso-position-vertical-relative:text;width:0.1pt;height:28.3pt;v-text-anchor:middle;z-index:251624966" coordsize="1905,359410" path="m,l1905,359410e" strokecolor="#5b9bd5" o:allowoverlap="1" strokeweight="0.50pt" filled="f">
                 <v:stroke joinstyle="miter"/>
               </v:shape>
             </w:pict>
@@ -3199,9 +3232,9 @@
         </w:rPr>
         <w:drawing>
           <wp:inline distT="0" distB="0" distL="0" distR="0">
-            <wp:extent cx="1790700" cy="1696720"/>
+            <wp:extent cx="1792605" cy="1698625"/>
             <wp:effectExtent l="0" t="0" r="0" b="0"/>
-            <wp:docPr id="27" name="Imagen 3"/>
+            <wp:docPr id="12" name="Imagen 3"/>
             <wp:cNvGraphicFramePr>
               <a:graphicFrameLocks xmlns:a="http://schemas.openxmlformats.org/drawingml/2006/main" noChangeAspect="1"/>
             </wp:cNvGraphicFramePr>
@@ -3209,7 +3242,7 @@
               <a:graphicData uri="http://schemas.openxmlformats.org/drawingml/2006/picture">
                 <pic:pic xmlns:pic="http://schemas.openxmlformats.org/drawingml/2006/picture">
                   <pic:nvPicPr>
-                    <pic:cNvPr id="3" name="Picture 3" descr="/Users/robertovelasquezdean/Library/Group Containers/L48J367XN4.com.infraware.PolarisOffice/EngineTemp/1045/fImage29031276491.png"/>
+                    <pic:cNvPr id="3" name="Picture 3" descr="/Users/robertovelasquezdean/Library/Group Containers/L48J367XN4.com.infraware.PolarisOffice/EngineTemp/2699/fImage29031276491.png"/>
                     <pic:cNvPicPr>
                       <a:picLocks noChangeAspect="1" noChangeArrowheads="1"/>
                     </pic:cNvPicPr>
@@ -3230,7 +3263,7 @@
                   <pic:spPr>
                     <a:xfrm>
                       <a:off x="0" y="0"/>
-                      <a:ext cx="1791335" cy="1697355"/>
+                      <a:ext cx="1793240" cy="1699260"/>
                     </a:xfrm>
                     <a:prstGeom prst="rect"/>
                     <a:ln cap="flat"/>
@@ -3328,7 +3361,7 @@
         <mc:AlternateContent>
           <mc:Choice Requires="wps">
             <w:drawing>
-              <wp:anchor distT="0" distB="0" distL="0" distR="0" simplePos="0" relativeHeight="251624965" behindDoc="0" locked="0" layoutInCell="1" allowOverlap="1">
+              <wp:anchor distT="0" distB="0" distL="114300" distR="114300" simplePos="0" relativeHeight="251624967" behindDoc="0" locked="0" layoutInCell="1" allowOverlap="1">
                 <wp:simplePos x="0" y="0"/>
                 <wp:positionH relativeFrom="column">
                   <wp:posOffset>1360810</wp:posOffset>
@@ -3339,7 +3372,7 @@
                 <wp:extent cx="914400" cy="914400"/>
                 <wp:effectExtent l="42545" t="0" r="42545" b="0"/>
                 <wp:wrapNone/>
-                <wp:docPr id="31" name="Arrow 6"/>
+                <wp:docPr id="15" name="Arrow 6"/>
                 <wp:cNvGraphicFramePr>
                   <a:graphicFrameLocks xmlns:a="http://schemas.openxmlformats.org/drawingml/2006/main"/>
                 </wp:cNvGraphicFramePr>
@@ -3350,7 +3383,7 @@
                       <wps:spPr>
                         <a:xfrm>
                           <a:off x="0" y="0"/>
-                          <a:ext cx="635" cy="358140"/>
+                          <a:ext cx="2540" cy="360045"/>
                         </a:xfrm>
                         <a:prstGeom prst="straightConnector1"/>
                         <a:ln cap="flat">
@@ -3383,7 +3416,7 @@
           </mc:Choice>
           <mc:Fallback>
             <w:pict>
-              <v:shape id="_x0000_s31" style="position:absolute;left:0;margin-left:107pt;mso-position-horizontal:absolute;mso-position-horizontal-relative:text;margin-top:43pt;mso-position-vertical:absolute;mso-position-vertical-relative:text;width:0.0pt;height:28.1pt;v-text-anchor:middle;z-index:251624965" coordsize="0,357505" path="m,l,357505e" strokecolor="#5b9bd5" o:allowoverlap="1" strokeweight="0.50pt" filled="f">
+              <v:shape id="_x0000_s15" style="position:absolute;left:0;margin-left:107pt;mso-position-horizontal:absolute;mso-position-horizontal-relative:text;margin-top:43pt;mso-position-vertical:absolute;mso-position-vertical-relative:text;width:0.1pt;height:28.3pt;v-text-anchor:middle;z-index:251624967" coordsize="1905,359410" path="m,l1905,359410e" strokecolor="#5b9bd5" o:allowoverlap="1" strokeweight="0.50pt" filled="f">
                 <v:stroke joinstyle="miter"/>
               </v:shape>
             </w:pict>
@@ -3396,9 +3429,9 @@
         </w:rPr>
         <w:drawing>
           <wp:inline distT="0" distB="0" distL="0" distR="0">
-            <wp:extent cx="1790700" cy="1664335"/>
+            <wp:extent cx="1792605" cy="1666240"/>
             <wp:effectExtent l="0" t="0" r="0" b="0"/>
-            <wp:docPr id="28" name="Imagen 4"/>
+            <wp:docPr id="16" name="Imagen 4"/>
             <wp:cNvGraphicFramePr>
               <a:graphicFrameLocks xmlns:a="http://schemas.openxmlformats.org/drawingml/2006/main" noChangeAspect="1"/>
             </wp:cNvGraphicFramePr>
@@ -3406,7 +3439,7 @@
               <a:graphicData uri="http://schemas.openxmlformats.org/drawingml/2006/picture">
                 <pic:pic xmlns:pic="http://schemas.openxmlformats.org/drawingml/2006/picture">
                   <pic:nvPicPr>
-                    <pic:cNvPr id="4" name="Picture 4" descr="/Users/robertovelasquezdean/Library/Group Containers/L48J367XN4.com.infraware.PolarisOffice/EngineTemp/1045/fImage2903128791.png"/>
+                    <pic:cNvPr id="4" name="Picture 4" descr="/Users/robertovelasquezdean/Library/Group Containers/L48J367XN4.com.infraware.PolarisOffice/EngineTemp/2699/fImage2903128791.png"/>
                     <pic:cNvPicPr>
                       <a:picLocks noChangeAspect="1" noChangeArrowheads="1"/>
                     </pic:cNvPicPr>
@@ -3427,7 +3460,7 @@
                   <pic:spPr>
                     <a:xfrm>
                       <a:off x="0" y="0"/>
-                      <a:ext cx="1791335" cy="1664970"/>
+                      <a:ext cx="1793240" cy="1666875"/>
                     </a:xfrm>
                     <a:prstGeom prst="rect"/>
                     <a:ln cap="flat"/>
@@ -3781,9 +3814,9 @@
         </w:rPr>
         <w:drawing>
           <wp:inline distT="0" distB="0" distL="0" distR="0">
-            <wp:extent cx="3821429" cy="1779905"/>
+            <wp:extent cx="3823335" cy="1781810"/>
             <wp:effectExtent l="0" t="0" r="0" b="0"/>
-            <wp:docPr id="33" name="Imagen 7"/>
+            <wp:docPr id="17" name="Imagen 7"/>
             <wp:cNvGraphicFramePr>
               <a:graphicFrameLocks xmlns:a="http://schemas.openxmlformats.org/drawingml/2006/main" noChangeAspect="1"/>
             </wp:cNvGraphicFramePr>
@@ -3791,7 +3824,7 @@
               <a:graphicData uri="http://schemas.openxmlformats.org/drawingml/2006/picture">
                 <pic:pic xmlns:pic="http://schemas.openxmlformats.org/drawingml/2006/picture">
                   <pic:nvPicPr>
-                    <pic:cNvPr id="5" name="Picture 5" descr="/Users/robertovelasquezdean/Library/Group Containers/L48J367XN4.com.infraware.PolarisOffice/EngineTemp/1045/fImage33006339940.png"/>
+                    <pic:cNvPr id="5" name="Picture 5" descr="/Users/robertovelasquezdean/Library/Group Containers/L48J367XN4.com.infraware.PolarisOffice/EngineTemp/2699/fImage33006339940.png"/>
                     <pic:cNvPicPr>
                       <a:picLocks noChangeAspect="1" noChangeArrowheads="1"/>
                     </pic:cNvPicPr>
@@ -3811,7 +3844,7 @@
                   <pic:spPr>
                     <a:xfrm>
                       <a:off x="0" y="0"/>
-                      <a:ext cx="3822065" cy="1780540"/>
+                      <a:ext cx="3823970" cy="1782445"/>
                     </a:xfrm>
                     <a:prstGeom prst="rect"/>
                     <a:ln cap="flat"/>
@@ -3967,8 +4000,8 @@
         <w:widowControl w:val="1"/>
         <w:ind w:right="0" w:left="0" w:firstLine="0"/>
         <w:rPr>
-          <w:i w:val="0"/>
-          <w:b w:val="0"/>
+          <w:i w:val="1"/>
+          <w:b w:val="1"/>
           <w:color w:val="auto"/>
           <w:sz w:val="20"/>
           <w:szCs w:val="20"/>
@@ -3980,36 +4013,2261 @@
       </w:pPr>
       <w:r>
         <w:rPr>
-          <w:i w:val="0"/>
-          <w:b w:val="0"/>
-          <w:color w:val="auto"/>
-          <w:sz w:val="20"/>
-          <w:szCs w:val="20"/>
-          <w:rFonts w:ascii="Times New Roman" w:eastAsia="Times New Roman" w:hAnsi="Times New Roman" w:hint="default"/>
-        </w:rPr>
-        <w:t xml:space="preserve">Un dato: las variables </w:t>
-      </w:r>
-      <w:r>
-        <w:rPr>
-          <w:i w:val="1"/>
-          <w:b w:val="0"/>
-          <w:color w:val="auto"/>
-          <w:sz w:val="20"/>
-          <w:szCs w:val="20"/>
-          <w:rFonts w:ascii="Times New Roman" w:eastAsia="Times New Roman" w:hAnsi="Times New Roman" w:hint="default"/>
-        </w:rPr>
-        <w:t xml:space="preserve">punteros </w:t>
-      </w:r>
-      <w:r>
-        <w:rPr>
-          <w:i w:val="0"/>
-          <w:b w:val="0"/>
-          <w:color w:val="auto"/>
-          <w:sz w:val="20"/>
-          <w:szCs w:val="20"/>
-          <w:rFonts w:ascii="Times New Roman" w:eastAsia="Times New Roman" w:hAnsi="Times New Roman" w:hint="default"/>
-        </w:rPr>
-        <w:t xml:space="preserve">ocupan 8 bytes.</w:t>
+          <w:i w:val="1"/>
+          <w:b w:val="1"/>
+          <w:color w:val="auto"/>
+          <w:sz w:val="20"/>
+          <w:szCs w:val="20"/>
+          <w:rFonts w:ascii="Times New Roman" w:eastAsia="Times New Roman" w:hAnsi="Times New Roman" w:hint="default"/>
+        </w:rPr>
+        <w:t xml:space="preserve">Un dato: las variables punteros ocupan 8 bytes.</w:t>
+      </w:r>
+    </w:p>
+    <w:p>
+      <w:pPr>
+        <w:numPr>
+          <w:ilvl w:val="0"/>
+          <w:numId w:val="0"/>
+        </w:numPr>
+        <w:jc w:val="both"/>
+        <w:spacing w:lineRule="auto" w:line="259" w:before="0" w:after="160"/>
+        <w:widowControl w:val="1"/>
+        <w:ind w:right="0" w:left="0" w:firstLine="0"/>
+        <w:rPr>
+          <w:i w:val="0"/>
+          <w:b w:val="0"/>
+          <w:color w:val="auto"/>
+          <w:sz w:val="20"/>
+          <w:szCs w:val="20"/>
+          <w:rFonts w:ascii="Times New Roman" w:eastAsia="Times New Roman" w:hAnsi="Times New Roman" w:hint="default"/>
+        </w:rPr>
+        <w:wordWrap w:val="0"/>
+        <w:autoSpaceDE w:val="0"/>
+        <w:autoSpaceDN w:val="0"/>
+      </w:pPr>
+    </w:p>
+    <w:p>
+      <w:pPr>
+        <w:numPr>
+          <w:ilvl w:val="0"/>
+          <w:numId w:val="0"/>
+        </w:numPr>
+        <w:jc w:val="both"/>
+        <w:spacing w:lineRule="auto" w:line="259" w:before="0" w:after="160"/>
+        <w:widowControl w:val="1"/>
+        <w:ind w:right="0" w:left="0" w:firstLine="0"/>
+        <w:rPr>
+          <w:i w:val="1"/>
+          <w:b w:val="1"/>
+          <w:color w:val="auto"/>
+          <w:sz w:val="22"/>
+          <w:szCs w:val="22"/>
+          <w:rFonts w:ascii="Times New Roman" w:eastAsia="Times New Roman" w:hAnsi="Times New Roman" w:hint="default"/>
+        </w:rPr>
+        <w:wordWrap w:val="0"/>
+        <w:autoSpaceDE w:val="0"/>
+        <w:autoSpaceDN w:val="0"/>
+      </w:pPr>
+      <w:r>
+        <w:rPr>
+          <w:i w:val="1"/>
+          <w:b w:val="1"/>
+          <w:color w:val="auto"/>
+          <w:sz w:val="22"/>
+          <w:szCs w:val="22"/>
+          <w:rFonts w:ascii="Times New Roman" w:eastAsia="Times New Roman" w:hAnsi="Times New Roman" w:hint="default"/>
+        </w:rPr>
+        <w:t xml:space="preserve">Punteros &amp; Strings</w:t>
+      </w:r>
+    </w:p>
+    <w:p>
+      <w:pPr>
+        <w:numPr>
+          <w:ilvl w:val="0"/>
+          <w:numId w:val="0"/>
+        </w:numPr>
+        <w:jc w:val="both"/>
+        <w:spacing w:lineRule="auto" w:line="259" w:before="0" w:after="160"/>
+        <w:widowControl w:val="1"/>
+        <w:ind w:right="0" w:left="0" w:firstLine="0"/>
+        <w:rPr>
+          <w:i w:val="0"/>
+          <w:b w:val="0"/>
+          <w:color w:val="auto"/>
+          <w:sz w:val="20"/>
+          <w:szCs w:val="20"/>
+          <w:rFonts w:ascii="Times New Roman" w:eastAsia="Times New Roman" w:hAnsi="Times New Roman" w:hint="default"/>
+        </w:rPr>
+        <w:wordWrap w:val="0"/>
+        <w:autoSpaceDE w:val="0"/>
+        <w:autoSpaceDN w:val="0"/>
+      </w:pPr>
+      <w:r>
+        <w:rPr>
+          <w:i w:val="0"/>
+          <w:b w:val="0"/>
+          <w:color w:val="auto"/>
+          <w:sz w:val="20"/>
+          <w:szCs w:val="20"/>
+          <w:rFonts w:ascii="Times New Roman" w:eastAsia="Times New Roman" w:hAnsi="Times New Roman" w:hint="default"/>
+        </w:rPr>
+        <w:t xml:space="preserve">Partamos de la base de que, en toda cadena de texto, su dirección dentro de la memoria corresponde a la misma </w:t>
+      </w:r>
+      <w:r>
+        <w:rPr>
+          <w:i w:val="0"/>
+          <w:b w:val="0"/>
+          <w:color w:val="auto"/>
+          <w:sz w:val="20"/>
+          <w:szCs w:val="20"/>
+          <w:rFonts w:ascii="Times New Roman" w:eastAsia="Times New Roman" w:hAnsi="Times New Roman" w:hint="default"/>
+        </w:rPr>
+        <w:t xml:space="preserve">que tiene el primer caracter de la cadena en cuestión. Por ejemplo, si declaro una cadena con nombre de “S” y </w:t>
+      </w:r>
+      <w:r>
+        <w:rPr>
+          <w:i w:val="0"/>
+          <w:b w:val="0"/>
+          <w:color w:val="auto"/>
+          <w:sz w:val="20"/>
+          <w:szCs w:val="20"/>
+          <w:rFonts w:ascii="Times New Roman" w:eastAsia="Times New Roman" w:hAnsi="Times New Roman" w:hint="default"/>
+        </w:rPr>
+        <w:t xml:space="preserve">la inicializo con “hi!”; tenemos que: </w:t>
+      </w:r>
+      <w:r>
+        <w:rPr>
+          <w:i w:val="1"/>
+          <w:b w:val="1"/>
+          <w:color w:val="auto"/>
+          <w:sz w:val="20"/>
+          <w:szCs w:val="20"/>
+          <w:rFonts w:ascii="Times New Roman" w:eastAsia="Times New Roman" w:hAnsi="Times New Roman" w:hint="default"/>
+        </w:rPr>
+        <w:t xml:space="preserve">string S = “hi!”</w:t>
+      </w:r>
+      <w:r>
+        <w:rPr>
+          <w:i w:val="0"/>
+          <w:b w:val="0"/>
+          <w:color w:val="auto"/>
+          <w:sz w:val="20"/>
+          <w:szCs w:val="20"/>
+          <w:rFonts w:ascii="Times New Roman" w:eastAsia="Times New Roman" w:hAnsi="Times New Roman" w:hint="default"/>
+        </w:rPr>
+        <w:t xml:space="preserve">. La ubicación, dentro de la memoria, de la cadena </w:t>
+      </w:r>
+      <w:r>
+        <w:rPr>
+          <w:i w:val="1"/>
+          <w:b w:val="1"/>
+          <w:color w:val="auto"/>
+          <w:sz w:val="20"/>
+          <w:szCs w:val="20"/>
+          <w:rFonts w:ascii="Times New Roman" w:eastAsia="Times New Roman" w:hAnsi="Times New Roman" w:hint="default"/>
+        </w:rPr>
+        <w:t xml:space="preserve">S </w:t>
+      </w:r>
+      <w:r>
+        <w:rPr>
+          <w:i w:val="0"/>
+          <w:b w:val="0"/>
+          <w:color w:val="auto"/>
+          <w:sz w:val="20"/>
+          <w:szCs w:val="20"/>
+          <w:rFonts w:ascii="Times New Roman" w:eastAsia="Times New Roman" w:hAnsi="Times New Roman" w:hint="default"/>
+        </w:rPr>
+        <w:t xml:space="preserve">es </w:t>
+      </w:r>
+      <w:r>
+        <w:rPr>
+          <w:i w:val="0"/>
+          <w:b w:val="0"/>
+          <w:color w:val="auto"/>
+          <w:sz w:val="20"/>
+          <w:szCs w:val="20"/>
+          <w:rFonts w:ascii="Times New Roman" w:eastAsia="Times New Roman" w:hAnsi="Times New Roman" w:hint="default"/>
+        </w:rPr>
+        <w:t xml:space="preserve">equivalente a la dirección del primer caracter, “</w:t>
+      </w:r>
+      <w:r>
+        <w:rPr>
+          <w:i w:val="1"/>
+          <w:b w:val="1"/>
+          <w:color w:val="auto"/>
+          <w:sz w:val="20"/>
+          <w:szCs w:val="20"/>
+          <w:rFonts w:ascii="Times New Roman" w:eastAsia="Times New Roman" w:hAnsi="Times New Roman" w:hint="default"/>
+        </w:rPr>
+        <w:t>h”</w:t>
+      </w:r>
+      <w:r>
+        <w:rPr>
+          <w:i w:val="0"/>
+          <w:b w:val="0"/>
+          <w:color w:val="auto"/>
+          <w:sz w:val="20"/>
+          <w:szCs w:val="20"/>
+          <w:rFonts w:ascii="Times New Roman" w:eastAsia="Times New Roman" w:hAnsi="Times New Roman" w:hint="default"/>
+        </w:rPr>
+        <w:t xml:space="preserve">; tal que así: </w:t>
+      </w:r>
+      <w:r>
+        <w:rPr>
+          <w:i w:val="1"/>
+          <w:b w:val="1"/>
+          <w:color w:val="auto"/>
+          <w:sz w:val="20"/>
+          <w:szCs w:val="20"/>
+          <w:rFonts w:ascii="Times New Roman" w:eastAsia="Times New Roman" w:hAnsi="Times New Roman" w:hint="default"/>
+        </w:rPr>
+        <w:t xml:space="preserve">S </w:t>
+      </w:r>
+      <w:r>
+        <w:rPr>
+          <w:i w:val="0"/>
+          <w:b w:val="0"/>
+          <w:color w:val="auto"/>
+          <w:sz w:val="20"/>
+          <w:szCs w:val="20"/>
+          <w:rFonts w:ascii="Times New Roman" w:eastAsia="Times New Roman" w:hAnsi="Times New Roman" w:hint="default"/>
+        </w:rPr>
+        <w:t xml:space="preserve">está en la dirección </w:t>
+      </w:r>
+      <w:r>
+        <w:rPr>
+          <w:i w:val="1"/>
+          <w:b w:val="1"/>
+          <w:color w:val="auto"/>
+          <w:sz w:val="20"/>
+          <w:szCs w:val="20"/>
+          <w:rFonts w:ascii="Times New Roman" w:eastAsia="Times New Roman" w:hAnsi="Times New Roman" w:hint="default"/>
+        </w:rPr>
+        <w:t>0x123</w:t>
+      </w:r>
+      <w:r>
+        <w:rPr>
+          <w:i w:val="0"/>
+          <w:b w:val="0"/>
+          <w:color w:val="auto"/>
+          <w:sz w:val="20"/>
+          <w:szCs w:val="20"/>
+          <w:rFonts w:ascii="Times New Roman" w:eastAsia="Times New Roman" w:hAnsi="Times New Roman" w:hint="default"/>
+        </w:rPr>
+        <w:t xml:space="preserve">, mientras que </w:t>
+      </w:r>
+      <w:r>
+        <w:rPr>
+          <w:i w:val="1"/>
+          <w:b w:val="1"/>
+          <w:color w:val="auto"/>
+          <w:sz w:val="20"/>
+          <w:szCs w:val="20"/>
+          <w:rFonts w:ascii="Times New Roman" w:eastAsia="Times New Roman" w:hAnsi="Times New Roman" w:hint="default"/>
+        </w:rPr>
+        <w:t>“h”</w:t>
+      </w:r>
+      <w:r>
+        <w:rPr>
+          <w:i w:val="0"/>
+          <w:b w:val="0"/>
+          <w:color w:val="auto"/>
+          <w:sz w:val="20"/>
+          <w:szCs w:val="20"/>
+          <w:rFonts w:ascii="Times New Roman" w:eastAsia="Times New Roman" w:hAnsi="Times New Roman" w:hint="default"/>
+        </w:rPr>
+        <w:t xml:space="preserve"> </w:t>
+      </w:r>
+      <w:r>
+        <w:rPr>
+          <w:i w:val="0"/>
+          <w:b w:val="0"/>
+          <w:color w:val="auto"/>
+          <w:sz w:val="20"/>
+          <w:szCs w:val="20"/>
+          <w:rFonts w:ascii="Times New Roman" w:eastAsia="Times New Roman" w:hAnsi="Times New Roman" w:hint="default"/>
+        </w:rPr>
+        <w:t xml:space="preserve">igual: </w:t>
+      </w:r>
+      <w:r>
+        <w:rPr>
+          <w:i w:val="1"/>
+          <w:b w:val="1"/>
+          <w:color w:val="auto"/>
+          <w:sz w:val="20"/>
+          <w:szCs w:val="20"/>
+          <w:rFonts w:ascii="Times New Roman" w:eastAsia="Times New Roman" w:hAnsi="Times New Roman" w:hint="default"/>
+        </w:rPr>
+        <w:t xml:space="preserve">0x123. </w:t>
+      </w:r>
+      <w:r>
+        <w:rPr>
+          <w:i w:val="1"/>
+          <w:b w:val="0"/>
+          <w:color w:val="auto"/>
+          <w:sz w:val="20"/>
+          <w:szCs w:val="20"/>
+          <w:rFonts w:ascii="Times New Roman" w:eastAsia="Times New Roman" w:hAnsi="Times New Roman" w:hint="default"/>
+        </w:rPr>
+        <w:t xml:space="preserve">Del resto, “i” estaría en 0x124 y “!” en 0x125. </w:t>
+      </w:r>
+      <w:r>
+        <w:rPr>
+          <w:i w:val="0"/>
+          <w:b w:val="0"/>
+          <w:color w:val="auto"/>
+          <w:sz w:val="20"/>
+          <w:szCs w:val="20"/>
+          <w:rFonts w:ascii="Times New Roman" w:eastAsia="Times New Roman" w:hAnsi="Times New Roman" w:hint="default"/>
+        </w:rPr>
+        <w:t xml:space="preserve">Esto es así porque tiene sentido que, la </w:t>
+      </w:r>
+      <w:r>
+        <w:rPr>
+          <w:i w:val="0"/>
+          <w:b w:val="0"/>
+          <w:color w:val="auto"/>
+          <w:sz w:val="20"/>
+          <w:szCs w:val="20"/>
+          <w:rFonts w:ascii="Times New Roman" w:eastAsia="Times New Roman" w:hAnsi="Times New Roman" w:hint="default"/>
+        </w:rPr>
+        <w:t xml:space="preserve">ubicación o dirección dentro de la memoria, de la cadena de texto, se contabilice desde su punto inicial: su </w:t>
+      </w:r>
+      <w:r>
+        <w:rPr>
+          <w:i w:val="0"/>
+          <w:b w:val="0"/>
+          <w:color w:val="auto"/>
+          <w:sz w:val="20"/>
+          <w:szCs w:val="20"/>
+          <w:rFonts w:ascii="Times New Roman" w:eastAsia="Times New Roman" w:hAnsi="Times New Roman" w:hint="default"/>
+        </w:rPr>
+        <w:t xml:space="preserve">primer caracter. </w:t>
+      </w:r>
+      <w:r>
+        <w:rPr>
+          <w:i w:val="1"/>
+          <w:b w:val="0"/>
+          <w:color w:val="auto"/>
+          <w:sz w:val="20"/>
+          <w:szCs w:val="20"/>
+          <w:rFonts w:ascii="Times New Roman" w:eastAsia="Times New Roman" w:hAnsi="Times New Roman" w:hint="default"/>
+        </w:rPr>
+        <w:t xml:space="preserve">Del resto, por la longitud propia del texto, ya sabremos cuánto espacio de memoria (en </w:t>
+      </w:r>
+      <w:r>
+        <w:rPr>
+          <w:i w:val="1"/>
+          <w:b w:val="0"/>
+          <w:color w:val="auto"/>
+          <w:sz w:val="20"/>
+          <w:szCs w:val="20"/>
+          <w:rFonts w:ascii="Times New Roman" w:eastAsia="Times New Roman" w:hAnsi="Times New Roman" w:hint="default"/>
+        </w:rPr>
+        <w:t xml:space="preserve">términos de bytes) asumiría en su conjunto el string o la cadena de texto según los caracteres que ésta contenga; </w:t>
+      </w:r>
+      <w:r>
+        <w:rPr>
+          <w:i w:val="1"/>
+          <w:b w:val="0"/>
+          <w:color w:val="auto"/>
+          <w:sz w:val="20"/>
+          <w:szCs w:val="20"/>
+          <w:rFonts w:ascii="Times New Roman" w:eastAsia="Times New Roman" w:hAnsi="Times New Roman" w:hint="default"/>
+        </w:rPr>
+        <w:t>Byte</w:t>
+      </w:r>
+      <w:r>
+        <w:rPr>
+          <w:i w:val="0"/>
+          <w:b w:val="0"/>
+          <w:color w:val="auto"/>
+          <w:sz w:val="20"/>
+          <w:szCs w:val="20"/>
+          <w:rFonts w:ascii="Times New Roman" w:eastAsia="Times New Roman" w:hAnsi="Times New Roman" w:hint="default"/>
+        </w:rPr>
+        <w:t xml:space="preserve"> por </w:t>
+      </w:r>
+      <w:r>
+        <w:rPr>
+          <w:i w:val="1"/>
+          <w:b w:val="0"/>
+          <w:color w:val="auto"/>
+          <w:sz w:val="20"/>
+          <w:szCs w:val="20"/>
+          <w:rFonts w:ascii="Times New Roman" w:eastAsia="Times New Roman" w:hAnsi="Times New Roman" w:hint="default"/>
+        </w:rPr>
+        <w:t>byte,</w:t>
+      </w:r>
+      <w:r>
+        <w:rPr>
+          <w:i w:val="0"/>
+          <w:b w:val="0"/>
+          <w:color w:val="auto"/>
+          <w:sz w:val="20"/>
+          <w:szCs w:val="20"/>
+          <w:rFonts w:ascii="Times New Roman" w:eastAsia="Times New Roman" w:hAnsi="Times New Roman" w:hint="default"/>
+        </w:rPr>
+        <w:t xml:space="preserve"> </w:t>
+      </w:r>
+      <w:r>
+        <w:rPr>
+          <w:i w:val="1"/>
+          <w:b w:val="0"/>
+          <w:color w:val="auto"/>
+          <w:sz w:val="20"/>
+          <w:szCs w:val="20"/>
+          <w:rFonts w:ascii="Times New Roman" w:eastAsia="Times New Roman" w:hAnsi="Times New Roman" w:hint="default"/>
+        </w:rPr>
+        <w:t>contiguos,</w:t>
+      </w:r>
+      <w:r>
+        <w:rPr>
+          <w:i w:val="0"/>
+          <w:b w:val="0"/>
+          <w:color w:val="auto"/>
+          <w:sz w:val="20"/>
+          <w:szCs w:val="20"/>
+          <w:rFonts w:ascii="Times New Roman" w:eastAsia="Times New Roman" w:hAnsi="Times New Roman" w:hint="default"/>
+        </w:rPr>
+        <w:t xml:space="preserve"> va ocupandose de la memoria cada </w:t>
+      </w:r>
+      <w:r>
+        <w:rPr>
+          <w:i w:val="1"/>
+          <w:b w:val="0"/>
+          <w:color w:val="auto"/>
+          <w:sz w:val="20"/>
+          <w:szCs w:val="20"/>
+          <w:rFonts w:ascii="Times New Roman" w:eastAsia="Times New Roman" w:hAnsi="Times New Roman" w:hint="default"/>
+        </w:rPr>
+        <w:t>caracter</w:t>
+      </w:r>
+      <w:r>
+        <w:rPr>
+          <w:i w:val="0"/>
+          <w:b w:val="0"/>
+          <w:color w:val="auto"/>
+          <w:sz w:val="20"/>
+          <w:szCs w:val="20"/>
+          <w:rFonts w:ascii="Times New Roman" w:eastAsia="Times New Roman" w:hAnsi="Times New Roman" w:hint="default"/>
+        </w:rPr>
+        <w:t xml:space="preserve"> hasta llegar al último caracter del texto: </w:t>
+      </w:r>
+      <w:r>
+        <w:rPr>
+          <w:i w:val="0"/>
+          <w:b w:val="0"/>
+          <w:color w:val="auto"/>
+          <w:sz w:val="20"/>
+          <w:szCs w:val="20"/>
+          <w:rFonts w:ascii="Times New Roman" w:eastAsia="Times New Roman" w:hAnsi="Times New Roman" w:hint="default"/>
+        </w:rPr>
+        <w:t xml:space="preserve">Recuerde que cada caracter (variable tipo char) pesa un byte. Tal que así, por ejemplo:</w:t>
+      </w:r>
+    </w:p>
+    <w:p>
+      <w:pPr>
+        <w:numPr>
+          <w:ilvl w:val="0"/>
+          <w:numId w:val="0"/>
+        </w:numPr>
+        <w:jc w:val="center"/>
+        <w:spacing w:lineRule="auto" w:line="259" w:before="0" w:after="160"/>
+        <w:widowControl w:val="1"/>
+        <w:ind w:right="0" w:left="0" w:firstLine="0"/>
+        <w:rPr>
+          <w:i w:val="1"/>
+          <w:b w:val="1"/>
+          <w:color w:val="auto"/>
+          <w:sz w:val="18"/>
+          <w:szCs w:val="18"/>
+          <w:rFonts w:ascii="Times New Roman" w:eastAsia="Times New Roman" w:hAnsi="Times New Roman" w:hint="default"/>
+        </w:rPr>
+        <w:wordWrap w:val="0"/>
+        <w:autoSpaceDE w:val="0"/>
+        <w:autoSpaceDN w:val="0"/>
+      </w:pPr>
+      <w:r>
+        <w:rPr>
+          <w:sz w:val="20"/>
+        </w:rPr>
+        <w:drawing>
+          <wp:inline distT="0" distB="0" distL="0" distR="0">
+            <wp:extent cx="5732145" cy="2844165"/>
+            <wp:effectExtent l="0" t="0" r="0" b="0"/>
+            <wp:docPr id="18" name="Imagen 8"/>
+            <wp:cNvGraphicFramePr>
+              <a:graphicFrameLocks xmlns:a="http://schemas.openxmlformats.org/drawingml/2006/main" noChangeAspect="1"/>
+            </wp:cNvGraphicFramePr>
+            <a:graphic xmlns:a="http://schemas.openxmlformats.org/drawingml/2006/main">
+              <a:graphicData uri="http://schemas.openxmlformats.org/drawingml/2006/picture">
+                <pic:pic xmlns:pic="http://schemas.openxmlformats.org/drawingml/2006/picture">
+                  <pic:nvPicPr>
+                    <pic:cNvPr id="6" name="Picture 6" descr="/Users/robertovelasquezdean/Library/Group Containers/L48J367XN4.com.infraware.PolarisOffice/EngineTemp/2699/fImage159793197304.png"/>
+                    <pic:cNvPicPr>
+                      <a:picLocks noChangeAspect="1" noChangeArrowheads="1"/>
+                    </pic:cNvPicPr>
+                  </pic:nvPicPr>
+                  <pic:blipFill>
+                    <a:blip r:embed="rId10">
+                      <a:extLst>
+                        <a:ext uri="{28A0092B-C50C-407E-A947-70E740481C1C}">
+                          <a14:useLocalDpi xmlns:a14="http://schemas.microsoft.com/office/drawing/2010/main" val="0"/>
+                        </a:ext>
+                      </a:extLst>
+                    </a:blip>
+                    <a:stretch>
+                      <a:fillRect/>
+                    </a:stretch>
+                  </pic:blipFill>
+                  <pic:spPr>
+                    <a:xfrm>
+                      <a:off x="0" y="0"/>
+                      <a:ext cx="5732780" cy="2844800"/>
+                    </a:xfrm>
+                    <a:prstGeom prst="rect"/>
+                    <a:ln cap="flat"/>
+                  </pic:spPr>
+                </pic:pic>
+              </a:graphicData>
+            </a:graphic>
+          </wp:inline>
+        </w:drawing>
+      </w:r>
+      <w:r>
+        <w:rPr>
+          <w:i w:val="0"/>
+          <w:b w:val="0"/>
+          <w:color w:val="auto"/>
+          <w:sz w:val="20"/>
+          <w:szCs w:val="20"/>
+          <w:rFonts w:ascii="Times New Roman" w:eastAsia="Times New Roman" w:hAnsi="Times New Roman" w:hint="default"/>
+        </w:rPr>
+        <w:br/>
+      </w:r>
+      <w:r>
+        <w:rPr>
+          <w:i w:val="1"/>
+          <w:b w:val="0"/>
+          <w:color w:val="auto"/>
+          <w:sz w:val="18"/>
+          <w:szCs w:val="18"/>
+          <w:rFonts w:ascii="Times New Roman" w:eastAsia="Times New Roman" w:hAnsi="Times New Roman" w:hint="default"/>
+        </w:rPr>
+        <w:t xml:space="preserve">Observe cómo varia la ubicación en una unidad, dentro de la memoria, al pasar del caracter s[0] a s[1]. Como estamos </w:t>
+      </w:r>
+      <w:r>
+        <w:rPr>
+          <w:i w:val="1"/>
+          <w:b w:val="0"/>
+          <w:color w:val="auto"/>
+          <w:sz w:val="18"/>
+          <w:szCs w:val="18"/>
+          <w:rFonts w:ascii="Times New Roman" w:eastAsia="Times New Roman" w:hAnsi="Times New Roman" w:hint="default"/>
+        </w:rPr>
+        <w:t xml:space="preserve">hablando del espacio de la </w:t>
+      </w:r>
+      <w:r>
+        <w:rPr>
+          <w:i w:val="1"/>
+          <w:b w:val="1"/>
+          <w:color w:val="auto"/>
+          <w:sz w:val="18"/>
+          <w:szCs w:val="18"/>
+          <w:rFonts w:ascii="Times New Roman" w:eastAsia="Times New Roman" w:hAnsi="Times New Roman" w:hint="default"/>
+        </w:rPr>
+        <w:t xml:space="preserve">memoria </w:t>
+      </w:r>
+      <w:r>
+        <w:rPr>
+          <w:i w:val="1"/>
+          <w:b w:val="0"/>
+          <w:color w:val="auto"/>
+          <w:sz w:val="18"/>
+          <w:szCs w:val="18"/>
+          <w:rFonts w:ascii="Times New Roman" w:eastAsia="Times New Roman" w:hAnsi="Times New Roman" w:hint="default"/>
+        </w:rPr>
+        <w:t xml:space="preserve">justamente; entonces, esa unidad adicional, se refiere al conteo de un </w:t>
+      </w:r>
+      <w:r>
+        <w:rPr>
+          <w:i w:val="1"/>
+          <w:b w:val="1"/>
+          <w:color w:val="auto"/>
+          <w:sz w:val="18"/>
+          <w:szCs w:val="18"/>
+          <w:rFonts w:ascii="Times New Roman" w:eastAsia="Times New Roman" w:hAnsi="Times New Roman" w:hint="default"/>
+        </w:rPr>
+        <w:t xml:space="preserve">byte extra.</w:t>
+      </w:r>
+    </w:p>
+    <w:p>
+      <w:pPr>
+        <w:numPr>
+          <w:ilvl w:val="0"/>
+          <w:numId w:val="0"/>
+        </w:numPr>
+        <w:jc w:val="both"/>
+        <w:spacing w:lineRule="auto" w:line="259" w:before="0" w:after="160"/>
+        <w:widowControl w:val="1"/>
+        <w:ind w:right="0" w:left="0" w:firstLine="0"/>
+        <w:rPr>
+          <w:i w:val="0"/>
+          <w:b w:val="0"/>
+          <w:color w:val="auto"/>
+          <w:sz w:val="20"/>
+          <w:szCs w:val="20"/>
+          <w:rFonts w:ascii="Times New Roman" w:eastAsia="Times New Roman" w:hAnsi="Times New Roman" w:hint="default"/>
+        </w:rPr>
+        <w:wordWrap w:val="0"/>
+        <w:autoSpaceDE w:val="0"/>
+        <w:autoSpaceDN w:val="0"/>
+      </w:pPr>
+      <w:r>
+        <w:rPr>
+          <w:i w:val="0"/>
+          <w:b w:val="0"/>
+          <w:color w:val="auto"/>
+          <w:sz w:val="20"/>
+          <w:szCs w:val="20"/>
+          <w:rFonts w:ascii="Times New Roman" w:eastAsia="Times New Roman" w:hAnsi="Times New Roman" w:hint="default"/>
+        </w:rPr>
+        <w:t xml:space="preserve">Entonces, sí, en un nivel bajo, </w:t>
+      </w:r>
+      <w:r>
+        <w:rPr>
+          <w:i w:val="1"/>
+          <w:b w:val="1"/>
+          <w:color w:val="auto"/>
+          <w:sz w:val="20"/>
+          <w:szCs w:val="20"/>
+          <w:rFonts w:ascii="Times New Roman" w:eastAsia="Times New Roman" w:hAnsi="Times New Roman" w:hint="default"/>
+        </w:rPr>
+        <w:t xml:space="preserve">S </w:t>
+      </w:r>
+      <w:r>
+        <w:rPr>
+          <w:i w:val="0"/>
+          <w:b w:val="0"/>
+          <w:color w:val="auto"/>
+          <w:sz w:val="20"/>
+          <w:szCs w:val="20"/>
+          <w:rFonts w:ascii="Times New Roman" w:eastAsia="Times New Roman" w:hAnsi="Times New Roman" w:hint="default"/>
+        </w:rPr>
+        <w:t xml:space="preserve">es técnicamente una dirección; y si, técnicamente, es la dirección del primer </w:t>
+      </w:r>
+      <w:r>
+        <w:rPr>
+          <w:i w:val="0"/>
+          <w:b w:val="0"/>
+          <w:color w:val="auto"/>
+          <w:sz w:val="20"/>
+          <w:szCs w:val="20"/>
+          <w:rFonts w:ascii="Times New Roman" w:eastAsia="Times New Roman" w:hAnsi="Times New Roman" w:hint="default"/>
+        </w:rPr>
+        <w:t xml:space="preserve">byte (o caracter). Por lo anterior, puede pensar también de los </w:t>
+      </w:r>
+      <w:r>
+        <w:rPr>
+          <w:i w:val="1"/>
+          <w:b w:val="1"/>
+          <w:color w:val="auto"/>
+          <w:sz w:val="20"/>
+          <w:szCs w:val="20"/>
+          <w:rFonts w:ascii="Times New Roman" w:eastAsia="Times New Roman" w:hAnsi="Times New Roman" w:hint="default"/>
+        </w:rPr>
+        <w:t xml:space="preserve">Strings </w:t>
+      </w:r>
+      <w:r>
+        <w:rPr>
+          <w:i w:val="0"/>
+          <w:b w:val="0"/>
+          <w:color w:val="auto"/>
+          <w:sz w:val="20"/>
+          <w:szCs w:val="20"/>
+          <w:rFonts w:ascii="Times New Roman" w:eastAsia="Times New Roman" w:hAnsi="Times New Roman" w:hint="default"/>
+        </w:rPr>
+        <w:t xml:space="preserve">como simples punteros; es decir, como ir </w:t>
+      </w:r>
+      <w:r>
+        <w:rPr>
+          <w:i w:val="0"/>
+          <w:b w:val="0"/>
+          <w:color w:val="auto"/>
+          <w:sz w:val="20"/>
+          <w:szCs w:val="20"/>
+          <w:rFonts w:ascii="Times New Roman" w:eastAsia="Times New Roman" w:hAnsi="Times New Roman" w:hint="default"/>
+        </w:rPr>
+        <w:t xml:space="preserve">a la dirección de un primer caracter que se encuentra situado en algún lugar de la memoria del computador.</w:t>
+      </w:r>
+    </w:p>
+    <w:p>
+      <w:pPr>
+        <w:numPr>
+          <w:ilvl w:val="0"/>
+          <w:numId w:val="0"/>
+        </w:numPr>
+        <w:jc w:val="both"/>
+        <w:spacing w:lineRule="auto" w:line="259" w:before="0" w:after="160"/>
+        <w:widowControl w:val="1"/>
+        <w:ind w:right="0" w:left="0" w:firstLine="0"/>
+        <w:rPr>
+          <w:i w:val="0"/>
+          <w:b w:val="0"/>
+          <w:color w:val="auto"/>
+          <w:sz w:val="20"/>
+          <w:szCs w:val="20"/>
+          <w:u w:val="none"/>
+          <w:rFonts w:ascii="Times New Roman" w:eastAsia="Times New Roman" w:hAnsi="Times New Roman" w:hint="default"/>
+        </w:rPr>
+        <w:wordWrap w:val="0"/>
+        <w:autoSpaceDE w:val="0"/>
+        <w:autoSpaceDN w:val="0"/>
+      </w:pPr>
+      <w:r>
+        <w:rPr>
+          <w:i w:val="0"/>
+          <w:b w:val="0"/>
+          <w:color w:val="auto"/>
+          <w:sz w:val="20"/>
+          <w:szCs w:val="20"/>
+          <w:rFonts w:ascii="Times New Roman" w:eastAsia="Times New Roman" w:hAnsi="Times New Roman" w:hint="default"/>
+        </w:rPr>
+        <w:t xml:space="preserve">Dicho todo lo anterior, el tipo de datos </w:t>
+      </w:r>
+      <w:r>
+        <w:rPr>
+          <w:i w:val="1"/>
+          <w:b w:val="1"/>
+          <w:color w:val="auto"/>
+          <w:sz w:val="20"/>
+          <w:szCs w:val="20"/>
+          <w:rFonts w:ascii="Times New Roman" w:eastAsia="Times New Roman" w:hAnsi="Times New Roman" w:hint="default"/>
+        </w:rPr>
+        <w:t xml:space="preserve">string </w:t>
+      </w:r>
+      <w:r>
+        <w:rPr>
+          <w:i w:val="0"/>
+          <w:b w:val="1"/>
+          <w:color w:val="auto"/>
+          <w:sz w:val="20"/>
+          <w:szCs w:val="20"/>
+          <w:rFonts w:ascii="Times New Roman" w:eastAsia="Times New Roman" w:hAnsi="Times New Roman" w:hint="default"/>
+        </w:rPr>
+        <w:t xml:space="preserve">de la biblioteca de CS50</w:t>
+      </w:r>
+      <w:r>
+        <w:rPr>
+          <w:i w:val="0"/>
+          <w:b w:val="0"/>
+          <w:color w:val="auto"/>
+          <w:sz w:val="20"/>
+          <w:szCs w:val="20"/>
+          <w:rFonts w:ascii="Times New Roman" w:eastAsia="Times New Roman" w:hAnsi="Times New Roman" w:hint="default"/>
+        </w:rPr>
+        <w:t xml:space="preserve">, que realmente resulta ser un tipo de </w:t>
+      </w:r>
+      <w:r>
+        <w:rPr>
+          <w:i w:val="0"/>
+          <w:b w:val="0"/>
+          <w:color w:val="auto"/>
+          <w:sz w:val="20"/>
+          <w:szCs w:val="20"/>
+          <w:rFonts w:ascii="Times New Roman" w:eastAsia="Times New Roman" w:hAnsi="Times New Roman" w:hint="default"/>
+        </w:rPr>
+        <w:t xml:space="preserve">dato personalizado creado con la herramienta </w:t>
+      </w:r>
+      <w:r>
+        <w:rPr>
+          <w:i w:val="1"/>
+          <w:b w:val="1"/>
+          <w:color w:val="auto"/>
+          <w:sz w:val="20"/>
+          <w:szCs w:val="20"/>
+          <w:rFonts w:ascii="Times New Roman" w:eastAsia="Times New Roman" w:hAnsi="Times New Roman" w:hint="default"/>
+        </w:rPr>
+        <w:t>structs</w:t>
+      </w:r>
+      <w:r>
+        <w:rPr>
+          <w:i w:val="1"/>
+          <w:b w:val="0"/>
+          <w:color w:val="auto"/>
+          <w:sz w:val="20"/>
+          <w:szCs w:val="20"/>
+          <w:rFonts w:ascii="Times New Roman" w:eastAsia="Times New Roman" w:hAnsi="Times New Roman" w:hint="default"/>
+        </w:rPr>
+        <w:t xml:space="preserve"> </w:t>
+      </w:r>
+      <w:r>
+        <w:rPr>
+          <w:i w:val="0"/>
+          <w:b w:val="0"/>
+          <w:color w:val="auto"/>
+          <w:sz w:val="20"/>
+          <w:szCs w:val="20"/>
+          <w:rFonts w:ascii="Times New Roman" w:eastAsia="Times New Roman" w:hAnsi="Times New Roman" w:hint="default"/>
+        </w:rPr>
+        <w:t xml:space="preserve">de </w:t>
+      </w:r>
+      <w:r>
+        <w:rPr>
+          <w:i w:val="0"/>
+          <w:b w:val="1"/>
+          <w:color w:val="auto"/>
+          <w:sz w:val="20"/>
+          <w:szCs w:val="20"/>
+          <w:rFonts w:ascii="Times New Roman" w:eastAsia="Times New Roman" w:hAnsi="Times New Roman" w:hint="default"/>
+        </w:rPr>
+        <w:t>C</w:t>
+      </w:r>
+      <w:r>
+        <w:rPr>
+          <w:i w:val="0"/>
+          <w:b w:val="0"/>
+          <w:color w:val="auto"/>
+          <w:sz w:val="20"/>
+          <w:szCs w:val="20"/>
+          <w:rFonts w:ascii="Times New Roman" w:eastAsia="Times New Roman" w:hAnsi="Times New Roman" w:hint="default"/>
+        </w:rPr>
+        <w:t xml:space="preserve"> y finalmente incorporado en el archivo cd50.h como </w:t>
+      </w:r>
+      <w:r>
+        <w:rPr>
+          <w:i w:val="0"/>
+          <w:b w:val="0"/>
+          <w:color w:val="auto"/>
+          <w:sz w:val="20"/>
+          <w:szCs w:val="20"/>
+          <w:rFonts w:ascii="Times New Roman" w:eastAsia="Times New Roman" w:hAnsi="Times New Roman" w:hint="default"/>
+        </w:rPr>
+        <w:t xml:space="preserve">un tipo de dato más, parte de la base conceptual de pensar a las cadenas de texto </w:t>
+      </w:r>
+      <w:r>
+        <w:rPr>
+          <w:i w:val="1"/>
+          <w:b w:val="1"/>
+          <w:color w:val="auto"/>
+          <w:sz w:val="20"/>
+          <w:szCs w:val="20"/>
+          <w:rFonts w:ascii="Times New Roman" w:eastAsia="Times New Roman" w:hAnsi="Times New Roman" w:hint="default"/>
+        </w:rPr>
+        <w:t xml:space="preserve">(Strings) </w:t>
+      </w:r>
+      <w:r>
+        <w:rPr>
+          <w:i w:val="0"/>
+          <w:b w:val="0"/>
+          <w:color w:val="auto"/>
+          <w:sz w:val="20"/>
+          <w:szCs w:val="20"/>
+          <w:rFonts w:ascii="Times New Roman" w:eastAsia="Times New Roman" w:hAnsi="Times New Roman" w:hint="default"/>
+        </w:rPr>
+        <w:t xml:space="preserve">como: </w:t>
+      </w:r>
+      <w:r>
+        <w:rPr>
+          <w:i w:val="1"/>
+          <w:b w:val="0"/>
+          <w:color w:val="auto"/>
+          <w:sz w:val="20"/>
+          <w:szCs w:val="20"/>
+          <w:rFonts w:ascii="Times New Roman" w:eastAsia="Times New Roman" w:hAnsi="Times New Roman" w:hint="default"/>
+        </w:rPr>
+        <w:t xml:space="preserve">“ir a la </w:t>
+      </w:r>
+      <w:r>
+        <w:rPr>
+          <w:i w:val="1"/>
+          <w:b w:val="0"/>
+          <w:color w:val="auto"/>
+          <w:sz w:val="20"/>
+          <w:szCs w:val="20"/>
+          <w:rFonts w:ascii="Times New Roman" w:eastAsia="Times New Roman" w:hAnsi="Times New Roman" w:hint="default"/>
+        </w:rPr>
+        <w:t xml:space="preserve">dirección de un primer caracter que se encuentra situado en algún lugar de la memoria del computador”. </w:t>
+      </w:r>
+      <w:r>
+        <w:rPr>
+          <w:i w:val="0"/>
+          <w:b w:val="0"/>
+          <w:color w:val="auto"/>
+          <w:sz w:val="20"/>
+          <w:szCs w:val="20"/>
+          <w:u w:val="none"/>
+          <w:rFonts w:ascii="Times New Roman" w:eastAsia="Times New Roman" w:hAnsi="Times New Roman" w:hint="default"/>
+        </w:rPr>
+        <w:t xml:space="preserve">Revise el archivo </w:t>
+      </w:r>
+      <w:r>
+        <w:rPr>
+          <w:i w:val="1"/>
+          <w:b w:val="0"/>
+          <w:color w:val="auto"/>
+          <w:sz w:val="20"/>
+          <w:szCs w:val="20"/>
+          <w:u w:val="none"/>
+          <w:rFonts w:ascii="Times New Roman" w:eastAsia="Times New Roman" w:hAnsi="Times New Roman" w:hint="default"/>
+        </w:rPr>
+        <w:t xml:space="preserve">compare.c </w:t>
+      </w:r>
+      <w:r>
+        <w:rPr>
+          <w:i w:val="0"/>
+          <w:b w:val="0"/>
+          <w:color w:val="auto"/>
+          <w:sz w:val="20"/>
+          <w:szCs w:val="20"/>
+          <w:u w:val="none"/>
+          <w:rFonts w:ascii="Times New Roman" w:eastAsia="Times New Roman" w:hAnsi="Times New Roman" w:hint="default"/>
+        </w:rPr>
+        <w:t xml:space="preserve">de ejercicios Harvard de esta misma semana para tener más claridad sobre este </w:t>
+      </w:r>
+      <w:r>
+        <w:rPr>
+          <w:i w:val="0"/>
+          <w:b w:val="0"/>
+          <w:color w:val="auto"/>
+          <w:sz w:val="20"/>
+          <w:szCs w:val="20"/>
+          <w:u w:val="none"/>
+          <w:rFonts w:ascii="Times New Roman" w:eastAsia="Times New Roman" w:hAnsi="Times New Roman" w:hint="default"/>
+        </w:rPr>
+        <w:t>asunto.</w:t>
+      </w:r>
+    </w:p>
+    <w:p>
+      <w:pPr>
+        <w:numPr>
+          <w:ilvl w:val="0"/>
+          <w:numId w:val="0"/>
+        </w:numPr>
+        <w:jc w:val="both"/>
+        <w:spacing w:lineRule="auto" w:line="259" w:before="0" w:after="160"/>
+        <w:widowControl w:val="1"/>
+        <w:ind w:right="0" w:left="0" w:firstLine="0"/>
+        <w:rPr>
+          <w:i w:val="1"/>
+          <w:b w:val="0"/>
+          <w:color w:val="auto"/>
+          <w:sz w:val="20"/>
+          <w:szCs w:val="20"/>
+          <w:rFonts w:ascii="Times New Roman" w:eastAsia="Times New Roman" w:hAnsi="Times New Roman" w:hint="default"/>
+        </w:rPr>
+        <w:wordWrap w:val="0"/>
+        <w:autoSpaceDE w:val="0"/>
+        <w:autoSpaceDN w:val="0"/>
+      </w:pPr>
+      <w:r>
+        <w:rPr>
+          <w:i w:val="0"/>
+          <w:b w:val="0"/>
+          <w:color w:val="auto"/>
+          <w:sz w:val="20"/>
+          <w:szCs w:val="20"/>
+          <w:rFonts w:ascii="Times New Roman" w:eastAsia="Times New Roman" w:hAnsi="Times New Roman" w:hint="default"/>
+        </w:rPr>
+        <w:t xml:space="preserve">Es decir, es lo mismo decir </w:t>
+      </w:r>
+      <w:r>
+        <w:rPr>
+          <w:i w:val="1"/>
+          <w:b w:val="1"/>
+          <w:color w:val="auto"/>
+          <w:sz w:val="20"/>
+          <w:szCs w:val="20"/>
+          <w:rFonts w:ascii="Times New Roman" w:eastAsia="Times New Roman" w:hAnsi="Times New Roman" w:hint="default"/>
+        </w:rPr>
+        <w:t xml:space="preserve">Strings S = “hi!”; </w:t>
+      </w:r>
+      <w:r>
+        <w:rPr>
+          <w:i w:val="0"/>
+          <w:b w:val="0"/>
+          <w:color w:val="auto"/>
+          <w:sz w:val="20"/>
+          <w:szCs w:val="20"/>
+          <w:rFonts w:ascii="Times New Roman" w:eastAsia="Times New Roman" w:hAnsi="Times New Roman" w:hint="default"/>
+        </w:rPr>
+        <w:t xml:space="preserve">a </w:t>
+      </w:r>
+      <w:r>
+        <w:rPr>
+          <w:i w:val="1"/>
+          <w:b w:val="1"/>
+          <w:color w:val="auto"/>
+          <w:sz w:val="20"/>
+          <w:szCs w:val="20"/>
+          <w:rFonts w:ascii="Times New Roman" w:eastAsia="Times New Roman" w:hAnsi="Times New Roman" w:hint="default"/>
+        </w:rPr>
+        <w:t xml:space="preserve">Char *S = “hi!”;. </w:t>
+      </w:r>
+      <w:r>
+        <w:rPr>
+          <w:i w:val="0"/>
+          <w:b w:val="0"/>
+          <w:color w:val="auto"/>
+          <w:sz w:val="20"/>
+          <w:szCs w:val="20"/>
+          <w:rFonts w:ascii="Times New Roman" w:eastAsia="Times New Roman" w:hAnsi="Times New Roman" w:hint="default"/>
+        </w:rPr>
+        <w:t xml:space="preserve">Es exactamente lo mismo. El texto finaliza </w:t>
+      </w:r>
+      <w:r>
+        <w:rPr>
+          <w:i w:val="0"/>
+          <w:b w:val="0"/>
+          <w:color w:val="auto"/>
+          <w:sz w:val="20"/>
+          <w:szCs w:val="20"/>
+          <w:rFonts w:ascii="Times New Roman" w:eastAsia="Times New Roman" w:hAnsi="Times New Roman" w:hint="default"/>
+        </w:rPr>
+        <w:t xml:space="preserve">su recorrido, desde ese caracter inicial, hasta que se choca o tropieza con un </w:t>
+      </w:r>
+      <w:r>
+        <w:rPr>
+          <w:i w:val="1"/>
+          <w:b w:val="0"/>
+          <w:color w:val="auto"/>
+          <w:sz w:val="20"/>
+          <w:szCs w:val="20"/>
+          <w:rFonts w:ascii="Times New Roman" w:eastAsia="Times New Roman" w:hAnsi="Times New Roman" w:hint="default"/>
+        </w:rPr>
+        <w:t xml:space="preserve">caracter nulo: “</w:t>
+      </w:r>
+      <w:r>
+        <w:rPr>
+          <w:spacing w:val="0"/>
+          <w:i w:val="1"/>
+          <w:b w:val="0"/>
+          <w:color w:val="4D5156"/>
+          <w:sz w:val="21"/>
+          <w:szCs w:val="21"/>
+          <w:highlight w:val="white"/>
+          <w:rFonts w:ascii="arial" w:eastAsia="arial" w:hAnsi="arial" w:hint="default"/>
+        </w:rPr>
+        <w:t>\0</w:t>
+      </w:r>
+      <w:r>
+        <w:rPr>
+          <w:i w:val="1"/>
+          <w:b w:val="0"/>
+          <w:color w:val="auto"/>
+          <w:sz w:val="20"/>
+          <w:szCs w:val="20"/>
+          <w:rFonts w:ascii="Times New Roman" w:eastAsia="Times New Roman" w:hAnsi="Times New Roman" w:hint="default"/>
+        </w:rPr>
+        <w:t xml:space="preserve">”. </w:t>
+      </w:r>
+    </w:p>
+    <w:p>
+      <w:pPr>
+        <w:numPr>
+          <w:ilvl w:val="0"/>
+          <w:numId w:val="0"/>
+        </w:numPr>
+        <w:jc w:val="both"/>
+        <w:spacing w:lineRule="auto" w:line="259" w:before="0" w:after="160"/>
+        <w:widowControl w:val="1"/>
+        <w:ind w:right="0" w:left="0" w:firstLine="0"/>
+        <w:rPr>
+          <w:i w:val="0"/>
+          <w:b w:val="0"/>
+          <w:color w:val="auto"/>
+          <w:sz w:val="20"/>
+          <w:szCs w:val="20"/>
+          <w:rFonts w:ascii="Times New Roman" w:eastAsia="Times New Roman" w:hAnsi="Times New Roman" w:hint="default"/>
+        </w:rPr>
+        <w:wordWrap w:val="0"/>
+        <w:autoSpaceDE w:val="0"/>
+        <w:autoSpaceDN w:val="0"/>
+      </w:pPr>
+      <w:r>
+        <w:rPr>
+          <w:i w:val="1"/>
+          <w:b w:val="0"/>
+          <w:color w:val="auto"/>
+          <w:sz w:val="20"/>
+          <w:szCs w:val="20"/>
+          <w:rFonts w:ascii="Times New Roman" w:eastAsia="Times New Roman" w:hAnsi="Times New Roman" w:hint="default"/>
+        </w:rPr>
+        <w:t xml:space="preserve">Entonces, </w:t>
+      </w:r>
+      <w:r>
+        <w:rPr>
+          <w:i w:val="1"/>
+          <w:b w:val="1"/>
+          <w:color w:val="auto"/>
+          <w:sz w:val="20"/>
+          <w:szCs w:val="20"/>
+          <w:rFonts w:ascii="Times New Roman" w:eastAsia="Times New Roman" w:hAnsi="Times New Roman" w:hint="default"/>
+        </w:rPr>
+        <w:t>*S</w:t>
+      </w:r>
+      <w:r>
+        <w:rPr>
+          <w:i w:val="0"/>
+          <w:b w:val="0"/>
+          <w:color w:val="auto"/>
+          <w:sz w:val="20"/>
+          <w:szCs w:val="20"/>
+          <w:rFonts w:ascii="Times New Roman" w:eastAsia="Times New Roman" w:hAnsi="Times New Roman" w:hint="default"/>
+        </w:rPr>
+        <w:t xml:space="preserve"> </w:t>
+      </w:r>
+      <w:r>
+        <w:rPr>
+          <w:i w:val="1"/>
+          <w:b w:val="0"/>
+          <w:color w:val="auto"/>
+          <w:sz w:val="20"/>
+          <w:szCs w:val="20"/>
+          <w:rFonts w:ascii="Times New Roman" w:eastAsia="Times New Roman" w:hAnsi="Times New Roman" w:hint="default"/>
+        </w:rPr>
+        <w:t>apuntaría</w:t>
+      </w:r>
+      <w:r>
+        <w:rPr>
+          <w:i w:val="0"/>
+          <w:b w:val="0"/>
+          <w:color w:val="auto"/>
+          <w:sz w:val="20"/>
+          <w:szCs w:val="20"/>
+          <w:rFonts w:ascii="Times New Roman" w:eastAsia="Times New Roman" w:hAnsi="Times New Roman" w:hint="default"/>
+        </w:rPr>
+        <w:t xml:space="preserve"> realmente a la dirección del primer caracter (</w:t>
+      </w:r>
+      <w:r>
+        <w:rPr>
+          <w:i w:val="1"/>
+          <w:b w:val="0"/>
+          <w:color w:val="auto"/>
+          <w:sz w:val="20"/>
+          <w:szCs w:val="20"/>
+          <w:rFonts w:ascii="Times New Roman" w:eastAsia="Times New Roman" w:hAnsi="Times New Roman" w:hint="default"/>
+        </w:rPr>
+        <w:t xml:space="preserve">a su valor</w:t>
+      </w:r>
+      <w:r>
+        <w:rPr>
+          <w:i w:val="0"/>
+          <w:b w:val="0"/>
+          <w:color w:val="auto"/>
+          <w:sz w:val="20"/>
+          <w:szCs w:val="20"/>
+          <w:rFonts w:ascii="Times New Roman" w:eastAsia="Times New Roman" w:hAnsi="Times New Roman" w:hint="default"/>
+        </w:rPr>
+        <w:t xml:space="preserve">) de la cadena con la que ha sido </w:t>
+      </w:r>
+      <w:r>
+        <w:rPr>
+          <w:i w:val="0"/>
+          <w:b w:val="0"/>
+          <w:color w:val="auto"/>
+          <w:sz w:val="20"/>
+          <w:szCs w:val="20"/>
+          <w:rFonts w:ascii="Times New Roman" w:eastAsia="Times New Roman" w:hAnsi="Times New Roman" w:hint="default"/>
+        </w:rPr>
+        <w:t xml:space="preserve">definida (me refiero a la misma cadena </w:t>
+      </w:r>
+      <w:r>
+        <w:rPr>
+          <w:i w:val="1"/>
+          <w:b w:val="1"/>
+          <w:color w:val="auto"/>
+          <w:sz w:val="20"/>
+          <w:szCs w:val="20"/>
+          <w:rFonts w:ascii="Times New Roman" w:eastAsia="Times New Roman" w:hAnsi="Times New Roman" w:hint="default"/>
+        </w:rPr>
+        <w:t>“*S”)</w:t>
+      </w:r>
+      <w:r>
+        <w:rPr>
+          <w:i w:val="0"/>
+          <w:b w:val="0"/>
+          <w:color w:val="auto"/>
+          <w:sz w:val="20"/>
+          <w:szCs w:val="20"/>
+          <w:rFonts w:ascii="Times New Roman" w:eastAsia="Times New Roman" w:hAnsi="Times New Roman" w:hint="default"/>
+        </w:rPr>
+        <w:t xml:space="preserve">. En consecuencia, si quisieramos ir (e imprimir) el valor del </w:t>
+      </w:r>
+      <w:r>
+        <w:rPr>
+          <w:i w:val="0"/>
+          <w:b w:val="0"/>
+          <w:color w:val="auto"/>
+          <w:sz w:val="20"/>
+          <w:szCs w:val="20"/>
+          <w:rFonts w:ascii="Times New Roman" w:eastAsia="Times New Roman" w:hAnsi="Times New Roman" w:hint="default"/>
+        </w:rPr>
+        <w:t xml:space="preserve">segundo y tercer caracter, bajo este modelo </w:t>
+      </w:r>
+      <w:r>
+        <w:rPr>
+          <w:i w:val="1"/>
+          <w:b w:val="0"/>
+          <w:color w:val="auto"/>
+          <w:sz w:val="20"/>
+          <w:szCs w:val="20"/>
+          <w:rFonts w:ascii="Times New Roman" w:eastAsia="Times New Roman" w:hAnsi="Times New Roman" w:hint="default"/>
+        </w:rPr>
+        <w:t xml:space="preserve">char *, </w:t>
+      </w:r>
+      <w:r>
+        <w:rPr>
+          <w:i w:val="0"/>
+          <w:b w:val="0"/>
+          <w:color w:val="auto"/>
+          <w:sz w:val="20"/>
+          <w:szCs w:val="20"/>
+          <w:rFonts w:ascii="Times New Roman" w:eastAsia="Times New Roman" w:hAnsi="Times New Roman" w:hint="default"/>
+        </w:rPr>
+        <w:t xml:space="preserve">cómo sería? Veamoslo: </w:t>
+      </w:r>
+    </w:p>
+    <w:p>
+      <w:pPr>
+        <w:numPr>
+          <w:ilvl w:val="0"/>
+          <w:numId w:val="0"/>
+        </w:numPr>
+        <w:jc w:val="both"/>
+        <w:spacing w:lineRule="auto" w:line="259" w:before="0" w:after="160"/>
+        <w:widowControl w:val="1"/>
+        <w:ind w:right="0" w:left="0" w:firstLine="0"/>
+        <w:rPr>
+          <w:i w:val="0"/>
+          <w:b w:val="0"/>
+          <w:color w:val="auto"/>
+          <w:sz w:val="20"/>
+          <w:szCs w:val="20"/>
+          <w:rFonts w:ascii="Times New Roman" w:eastAsia="Times New Roman" w:hAnsi="Times New Roman" w:hint="default"/>
+        </w:rPr>
+        <w:wordWrap w:val="0"/>
+        <w:autoSpaceDE w:val="0"/>
+        <w:autoSpaceDN w:val="0"/>
+      </w:pPr>
+      <w:r>
+        <w:rPr>
+          <w:sz w:val="20"/>
+        </w:rPr>
+        <w:drawing>
+          <wp:inline distT="0" distB="0" distL="0" distR="0">
+            <wp:extent cx="5731510" cy="2867660"/>
+            <wp:effectExtent l="0" t="0" r="0" b="0"/>
+            <wp:docPr id="22" name="Imagen 9"/>
+            <wp:cNvGraphicFramePr>
+              <a:graphicFrameLocks xmlns:a="http://schemas.openxmlformats.org/drawingml/2006/main" noChangeAspect="1"/>
+            </wp:cNvGraphicFramePr>
+            <a:graphic xmlns:a="http://schemas.openxmlformats.org/drawingml/2006/main">
+              <a:graphicData uri="http://schemas.openxmlformats.org/drawingml/2006/picture">
+                <pic:pic xmlns:pic="http://schemas.openxmlformats.org/drawingml/2006/picture">
+                  <pic:nvPicPr>
+                    <pic:cNvPr id="7" name="Picture 7" descr="/Users/robertovelasquezdean/Library/Group Containers/L48J367XN4.com.infraware.PolarisOffice/EngineTemp/2699/fImage160166227332.png"/>
+                    <pic:cNvPicPr>
+                      <a:picLocks noChangeAspect="1" noChangeArrowheads="1"/>
+                    </pic:cNvPicPr>
+                  </pic:nvPicPr>
+                  <pic:blipFill>
+                    <a:blip r:embed="rId11">
+                      <a:extLst>
+                        <a:ext uri="{28A0092B-C50C-407E-A947-70E740481C1C}">
+                          <a14:useLocalDpi xmlns:a14="http://schemas.microsoft.com/office/drawing/2010/main" val="0"/>
+                        </a:ext>
+                      </a:extLst>
+                    </a:blip>
+                    <a:stretch>
+                      <a:fillRect/>
+                    </a:stretch>
+                  </pic:blipFill>
+                  <pic:spPr>
+                    <a:xfrm>
+                      <a:off x="0" y="0"/>
+                      <a:ext cx="5732145" cy="2868295"/>
+                    </a:xfrm>
+                    <a:prstGeom prst="rect"/>
+                    <a:ln cap="flat"/>
+                  </pic:spPr>
+                </pic:pic>
+              </a:graphicData>
+            </a:graphic>
+          </wp:inline>
+        </w:drawing>
+      </w:r>
+    </w:p>
+    <w:p>
+      <w:pPr>
+        <w:numPr>
+          <w:ilvl w:val="0"/>
+          <w:numId w:val="0"/>
+        </w:numPr>
+        <w:jc w:val="both"/>
+        <w:spacing w:lineRule="auto" w:line="259" w:before="0" w:after="160"/>
+        <w:widowControl w:val="1"/>
+        <w:ind w:right="0" w:left="0" w:firstLine="0"/>
+        <w:rPr>
+          <w:i w:val="1"/>
+          <w:b w:val="1"/>
+          <w:color w:val="auto"/>
+          <w:sz w:val="20"/>
+          <w:szCs w:val="20"/>
+          <w:rFonts w:ascii="Times New Roman" w:eastAsia="Times New Roman" w:hAnsi="Times New Roman" w:hint="default"/>
+        </w:rPr>
+        <w:wordWrap w:val="0"/>
+        <w:autoSpaceDE w:val="0"/>
+        <w:autoSpaceDN w:val="0"/>
+      </w:pPr>
+      <w:r>
+        <w:rPr>
+          <w:i w:val="0"/>
+          <w:b w:val="0"/>
+          <w:color w:val="auto"/>
+          <w:sz w:val="20"/>
+          <w:szCs w:val="20"/>
+          <w:rFonts w:ascii="Times New Roman" w:eastAsia="Times New Roman" w:hAnsi="Times New Roman" w:hint="default"/>
+        </w:rPr>
+        <w:t xml:space="preserve">Tiene sentido que se adicione una unidad a </w:t>
+      </w:r>
+      <w:r>
+        <w:rPr>
+          <w:i w:val="1"/>
+          <w:b w:val="1"/>
+          <w:color w:val="auto"/>
+          <w:sz w:val="20"/>
+          <w:szCs w:val="20"/>
+          <w:rFonts w:ascii="Times New Roman" w:eastAsia="Times New Roman" w:hAnsi="Times New Roman" w:hint="default"/>
+        </w:rPr>
+        <w:t xml:space="preserve">*S </w:t>
+      </w:r>
+      <w:r>
+        <w:rPr>
+          <w:i w:val="0"/>
+          <w:b w:val="0"/>
+          <w:color w:val="auto"/>
+          <w:sz w:val="20"/>
+          <w:szCs w:val="20"/>
+          <w:rFonts w:ascii="Times New Roman" w:eastAsia="Times New Roman" w:hAnsi="Times New Roman" w:hint="default"/>
+        </w:rPr>
+        <w:t xml:space="preserve">debido a que, dentro del espacio de memoria, la cadena de texto </w:t>
+      </w:r>
+      <w:r>
+        <w:rPr>
+          <w:i w:val="0"/>
+          <w:b w:val="0"/>
+          <w:color w:val="auto"/>
+          <w:sz w:val="20"/>
+          <w:szCs w:val="20"/>
+          <w:rFonts w:ascii="Times New Roman" w:eastAsia="Times New Roman" w:hAnsi="Times New Roman" w:hint="default"/>
+        </w:rPr>
+        <w:t xml:space="preserve">ocupa por cada caracter un </w:t>
+      </w:r>
+      <w:r>
+        <w:rPr>
+          <w:i w:val="1"/>
+          <w:b w:val="0"/>
+          <w:color w:val="auto"/>
+          <w:sz w:val="20"/>
+          <w:szCs w:val="20"/>
+          <w:rFonts w:ascii="Times New Roman" w:eastAsia="Times New Roman" w:hAnsi="Times New Roman" w:hint="default"/>
+        </w:rPr>
+        <w:t xml:space="preserve">byte </w:t>
+      </w:r>
+      <w:r>
+        <w:rPr>
+          <w:i w:val="0"/>
+          <w:b w:val="0"/>
+          <w:color w:val="auto"/>
+          <w:sz w:val="20"/>
+          <w:szCs w:val="20"/>
+          <w:rFonts w:ascii="Times New Roman" w:eastAsia="Times New Roman" w:hAnsi="Times New Roman" w:hint="default"/>
+        </w:rPr>
+        <w:t xml:space="preserve">(y son </w:t>
+      </w:r>
+      <w:r>
+        <w:rPr>
+          <w:i w:val="1"/>
+          <w:b w:val="0"/>
+          <w:color w:val="auto"/>
+          <w:sz w:val="20"/>
+          <w:szCs w:val="20"/>
+          <w:rFonts w:ascii="Times New Roman" w:eastAsia="Times New Roman" w:hAnsi="Times New Roman" w:hint="default"/>
+        </w:rPr>
+        <w:t xml:space="preserve">bytes contiguos</w:t>
+      </w:r>
+      <w:r>
+        <w:rPr>
+          <w:i w:val="0"/>
+          <w:b w:val="0"/>
+          <w:color w:val="auto"/>
+          <w:sz w:val="20"/>
+          <w:szCs w:val="20"/>
+          <w:rFonts w:ascii="Times New Roman" w:eastAsia="Times New Roman" w:hAnsi="Times New Roman" w:hint="default"/>
+        </w:rPr>
+        <w:t xml:space="preserve">, caracter por caracter seguido hasta que finalice la cadena </w:t>
+      </w:r>
+      <w:r>
+        <w:rPr>
+          <w:i w:val="0"/>
+          <w:b w:val="0"/>
+          <w:color w:val="auto"/>
+          <w:sz w:val="20"/>
+          <w:szCs w:val="20"/>
+          <w:rFonts w:ascii="Times New Roman" w:eastAsia="Times New Roman" w:hAnsi="Times New Roman" w:hint="default"/>
+        </w:rPr>
+        <w:t xml:space="preserve">de texto en cuestión con el </w:t>
+      </w:r>
+      <w:r>
+        <w:rPr>
+          <w:i w:val="1"/>
+          <w:b w:val="0"/>
+          <w:color w:val="auto"/>
+          <w:sz w:val="20"/>
+          <w:szCs w:val="20"/>
+          <w:rFonts w:ascii="Times New Roman" w:eastAsia="Times New Roman" w:hAnsi="Times New Roman" w:hint="default"/>
+        </w:rPr>
+        <w:t xml:space="preserve">caracter nulo</w:t>
+      </w:r>
+      <w:r>
+        <w:rPr>
+          <w:i w:val="0"/>
+          <w:b w:val="0"/>
+          <w:color w:val="auto"/>
+          <w:sz w:val="20"/>
+          <w:szCs w:val="20"/>
+          <w:rFonts w:ascii="Times New Roman" w:eastAsia="Times New Roman" w:hAnsi="Times New Roman" w:hint="default"/>
+        </w:rPr>
+        <w:t>)</w:t>
+      </w:r>
+      <w:r>
+        <w:rPr>
+          <w:i w:val="1"/>
+          <w:b w:val="0"/>
+          <w:color w:val="auto"/>
+          <w:sz w:val="20"/>
+          <w:szCs w:val="20"/>
+          <w:rFonts w:ascii="Times New Roman" w:eastAsia="Times New Roman" w:hAnsi="Times New Roman" w:hint="default"/>
+        </w:rPr>
+        <w:t xml:space="preserve">. </w:t>
+      </w:r>
+      <w:r>
+        <w:rPr>
+          <w:i w:val="0"/>
+          <w:b w:val="0"/>
+          <w:color w:val="auto"/>
+          <w:sz w:val="20"/>
+          <w:szCs w:val="20"/>
+          <w:rFonts w:ascii="Times New Roman" w:eastAsia="Times New Roman" w:hAnsi="Times New Roman" w:hint="default"/>
+        </w:rPr>
+        <w:t xml:space="preserve">Entonces, para ir al </w:t>
+      </w:r>
+      <w:r>
+        <w:rPr>
+          <w:i w:val="1"/>
+          <w:b w:val="0"/>
+          <w:color w:val="auto"/>
+          <w:sz w:val="20"/>
+          <w:szCs w:val="20"/>
+          <w:rFonts w:ascii="Times New Roman" w:eastAsia="Times New Roman" w:hAnsi="Times New Roman" w:hint="default"/>
+        </w:rPr>
+        <w:t xml:space="preserve">byte </w:t>
+      </w:r>
+      <w:r>
+        <w:rPr>
+          <w:i w:val="0"/>
+          <w:b w:val="0"/>
+          <w:color w:val="auto"/>
+          <w:sz w:val="20"/>
+          <w:szCs w:val="20"/>
+          <w:rFonts w:ascii="Times New Roman" w:eastAsia="Times New Roman" w:hAnsi="Times New Roman" w:hint="default"/>
+        </w:rPr>
+        <w:t xml:space="preserve">del caracter número </w:t>
+      </w:r>
+      <w:r>
+        <w:rPr>
+          <w:i w:val="1"/>
+          <w:b w:val="1"/>
+          <w:color w:val="auto"/>
+          <w:sz w:val="20"/>
+          <w:szCs w:val="20"/>
+          <w:rFonts w:ascii="Times New Roman" w:eastAsia="Times New Roman" w:hAnsi="Times New Roman" w:hint="default"/>
+        </w:rPr>
+        <w:t>dos</w:t>
+      </w:r>
+      <w:r>
+        <w:rPr>
+          <w:i w:val="0"/>
+          <w:b w:val="0"/>
+          <w:color w:val="auto"/>
+          <w:sz w:val="20"/>
+          <w:szCs w:val="20"/>
+          <w:rFonts w:ascii="Times New Roman" w:eastAsia="Times New Roman" w:hAnsi="Times New Roman" w:hint="default"/>
+        </w:rPr>
+        <w:t xml:space="preserve"> de la misma cadena </w:t>
+      </w:r>
+      <w:r>
+        <w:rPr>
+          <w:i w:val="0"/>
+          <w:b w:val="0"/>
+          <w:color w:val="auto"/>
+          <w:sz w:val="20"/>
+          <w:szCs w:val="20"/>
+          <w:rFonts w:ascii="Times New Roman" w:eastAsia="Times New Roman" w:hAnsi="Times New Roman" w:hint="default"/>
+        </w:rPr>
+        <w:t xml:space="preserve">de texto sería </w:t>
+      </w:r>
+      <w:r>
+        <w:rPr>
+          <w:i w:val="1"/>
+          <w:b w:val="1"/>
+          <w:color w:val="auto"/>
+          <w:sz w:val="20"/>
+          <w:szCs w:val="20"/>
+          <w:rFonts w:ascii="Times New Roman" w:eastAsia="Times New Roman" w:hAnsi="Times New Roman" w:hint="default"/>
+        </w:rPr>
+        <w:t>s+1</w:t>
+      </w:r>
+      <w:r>
+        <w:rPr>
+          <w:i w:val="1"/>
+          <w:b w:val="0"/>
+          <w:color w:val="auto"/>
+          <w:sz w:val="20"/>
+          <w:szCs w:val="20"/>
+          <w:rFonts w:ascii="Times New Roman" w:eastAsia="Times New Roman" w:hAnsi="Times New Roman" w:hint="default"/>
+        </w:rPr>
+        <w:t>,</w:t>
+      </w:r>
+      <w:r>
+        <w:rPr>
+          <w:i w:val="0"/>
+          <w:b w:val="0"/>
+          <w:color w:val="auto"/>
+          <w:sz w:val="20"/>
+          <w:szCs w:val="20"/>
+          <w:rFonts w:ascii="Times New Roman" w:eastAsia="Times New Roman" w:hAnsi="Times New Roman" w:hint="default"/>
+        </w:rPr>
+        <w:t xml:space="preserve"> para ir al </w:t>
+      </w:r>
+      <w:r>
+        <w:rPr>
+          <w:i w:val="1"/>
+          <w:b w:val="0"/>
+          <w:color w:val="auto"/>
+          <w:sz w:val="20"/>
+          <w:szCs w:val="20"/>
+          <w:rFonts w:ascii="Times New Roman" w:eastAsia="Times New Roman" w:hAnsi="Times New Roman" w:hint="default"/>
+        </w:rPr>
+        <w:t xml:space="preserve">byte </w:t>
+      </w:r>
+      <w:r>
+        <w:rPr>
+          <w:i w:val="0"/>
+          <w:b w:val="0"/>
+          <w:color w:val="auto"/>
+          <w:sz w:val="20"/>
+          <w:szCs w:val="20"/>
+          <w:rFonts w:ascii="Times New Roman" w:eastAsia="Times New Roman" w:hAnsi="Times New Roman" w:hint="default"/>
+        </w:rPr>
+        <w:t xml:space="preserve">del caracter número </w:t>
+      </w:r>
+      <w:r>
+        <w:rPr>
+          <w:i w:val="1"/>
+          <w:b w:val="1"/>
+          <w:color w:val="auto"/>
+          <w:sz w:val="20"/>
+          <w:szCs w:val="20"/>
+          <w:rFonts w:ascii="Times New Roman" w:eastAsia="Times New Roman" w:hAnsi="Times New Roman" w:hint="default"/>
+        </w:rPr>
+        <w:t>tres</w:t>
+      </w:r>
+      <w:r>
+        <w:rPr>
+          <w:i w:val="0"/>
+          <w:b w:val="0"/>
+          <w:color w:val="auto"/>
+          <w:sz w:val="20"/>
+          <w:szCs w:val="20"/>
+          <w:rFonts w:ascii="Times New Roman" w:eastAsia="Times New Roman" w:hAnsi="Times New Roman" w:hint="default"/>
+        </w:rPr>
+        <w:t xml:space="preserve"> de la misma cadena de texto sería </w:t>
+      </w:r>
+      <w:r>
+        <w:rPr>
+          <w:i w:val="1"/>
+          <w:b w:val="1"/>
+          <w:color w:val="auto"/>
+          <w:sz w:val="20"/>
+          <w:szCs w:val="20"/>
+          <w:rFonts w:ascii="Times New Roman" w:eastAsia="Times New Roman" w:hAnsi="Times New Roman" w:hint="default"/>
+        </w:rPr>
+        <w:t xml:space="preserve">s+2. </w:t>
+      </w:r>
+      <w:r>
+        <w:rPr>
+          <w:i w:val="1"/>
+          <w:b w:val="0"/>
+          <w:color w:val="auto"/>
+          <w:sz w:val="20"/>
+          <w:szCs w:val="20"/>
+          <w:rFonts w:ascii="Times New Roman" w:eastAsia="Times New Roman" w:hAnsi="Times New Roman" w:hint="default"/>
+        </w:rPr>
+        <w:t xml:space="preserve">Esta forma de </w:t>
+      </w:r>
+      <w:r>
+        <w:rPr>
+          <w:i w:val="1"/>
+          <w:b w:val="0"/>
+          <w:color w:val="auto"/>
+          <w:sz w:val="20"/>
+          <w:szCs w:val="20"/>
+          <w:rFonts w:ascii="Times New Roman" w:eastAsia="Times New Roman" w:hAnsi="Times New Roman" w:hint="default"/>
+        </w:rPr>
+        <w:t xml:space="preserve">imprimir caracter por caracter, asistiendose de punteros y adiciones, se le llama:</w:t>
+      </w:r>
+      <w:r>
+        <w:rPr>
+          <w:i w:val="1"/>
+          <w:b w:val="1"/>
+          <w:color w:val="auto"/>
+          <w:sz w:val="20"/>
+          <w:szCs w:val="20"/>
+          <w:rFonts w:ascii="Times New Roman" w:eastAsia="Times New Roman" w:hAnsi="Times New Roman" w:hint="default"/>
+        </w:rPr>
+        <w:t xml:space="preserve"> “aritmética de punteros”.</w:t>
+      </w:r>
+    </w:p>
+    <w:p>
+      <w:pPr>
+        <w:numPr>
+          <w:ilvl w:val="0"/>
+          <w:numId w:val="0"/>
+        </w:numPr>
+        <w:jc w:val="both"/>
+        <w:spacing w:lineRule="auto" w:line="259" w:before="0" w:after="160"/>
+        <w:widowControl w:val="1"/>
+        <w:ind w:right="0" w:left="0" w:firstLine="0"/>
+        <w:rPr>
+          <w:i w:val="0"/>
+          <w:b w:val="0"/>
+          <w:color w:val="auto"/>
+          <w:sz w:val="20"/>
+          <w:szCs w:val="20"/>
+          <w:rFonts w:ascii="Times New Roman" w:eastAsia="Times New Roman" w:hAnsi="Times New Roman" w:hint="default"/>
+        </w:rPr>
+        <w:wordWrap w:val="0"/>
+        <w:autoSpaceDE w:val="0"/>
+        <w:autoSpaceDN w:val="0"/>
+      </w:pPr>
+      <w:r>
+        <w:rPr>
+          <w:i w:val="0"/>
+          <w:b w:val="0"/>
+          <w:color w:val="auto"/>
+          <w:sz w:val="20"/>
+          <w:szCs w:val="20"/>
+          <w:rFonts w:ascii="Times New Roman" w:eastAsia="Times New Roman" w:hAnsi="Times New Roman" w:hint="default"/>
+        </w:rPr>
+        <w:t xml:space="preserve">Ahora bien, si se extralimita y empieza a husmear más allá del espacio de memoria correspondiente a la cadena </w:t>
+      </w:r>
+      <w:r>
+        <w:rPr>
+          <w:i w:val="0"/>
+          <w:b w:val="0"/>
+          <w:color w:val="auto"/>
+          <w:sz w:val="20"/>
+          <w:szCs w:val="20"/>
+          <w:rFonts w:ascii="Times New Roman" w:eastAsia="Times New Roman" w:hAnsi="Times New Roman" w:hint="default"/>
+        </w:rPr>
+        <w:t xml:space="preserve">de texto en cuestión; es decir, tocando ya el espacio de memoria que no le corresponde -idealmente- tocar </w:t>
+      </w:r>
+      <w:r>
+        <w:rPr>
+          <w:i w:val="1"/>
+          <w:b w:val="0"/>
+          <w:color w:val="auto"/>
+          <w:sz w:val="20"/>
+          <w:szCs w:val="20"/>
+          <w:rFonts w:ascii="Times New Roman" w:eastAsia="Times New Roman" w:hAnsi="Times New Roman" w:hint="default"/>
+        </w:rPr>
+        <w:t xml:space="preserve">(que </w:t>
+      </w:r>
+      <w:r>
+        <w:rPr>
+          <w:i w:val="1"/>
+          <w:b w:val="0"/>
+          <w:color w:val="auto"/>
+          <w:sz w:val="20"/>
+          <w:szCs w:val="20"/>
+          <w:rFonts w:ascii="Times New Roman" w:eastAsia="Times New Roman" w:hAnsi="Times New Roman" w:hint="default"/>
+        </w:rPr>
+        <w:t xml:space="preserve">no tiene nada que ver con lo que está programando)</w:t>
+      </w:r>
+      <w:r>
+        <w:rPr>
+          <w:i w:val="0"/>
+          <w:b w:val="0"/>
+          <w:color w:val="auto"/>
+          <w:sz w:val="20"/>
+          <w:szCs w:val="20"/>
+          <w:rFonts w:ascii="Times New Roman" w:eastAsia="Times New Roman" w:hAnsi="Times New Roman" w:hint="default"/>
+        </w:rPr>
+        <w:t xml:space="preserve">, está expuesto a visualizar un error de tipo: </w:t>
+      </w:r>
+      <w:r>
+        <w:rPr>
+          <w:i w:val="1"/>
+          <w:b w:val="1"/>
+          <w:color w:val="auto"/>
+          <w:sz w:val="20"/>
+          <w:szCs w:val="20"/>
+          <w:rFonts w:ascii="Times New Roman" w:eastAsia="Times New Roman" w:hAnsi="Times New Roman" w:hint="default"/>
+        </w:rPr>
+        <w:t>“Segmentation</w:t>
+      </w:r>
+      <w:r>
+        <w:rPr>
+          <w:i w:val="0"/>
+          <w:b w:val="0"/>
+          <w:color w:val="auto"/>
+          <w:sz w:val="20"/>
+          <w:szCs w:val="20"/>
+          <w:rFonts w:ascii="Times New Roman" w:eastAsia="Times New Roman" w:hAnsi="Times New Roman" w:hint="default"/>
+        </w:rPr>
+        <w:t xml:space="preserve"> </w:t>
+      </w:r>
+      <w:r>
+        <w:rPr>
+          <w:i w:val="1"/>
+          <w:b w:val="1"/>
+          <w:color w:val="auto"/>
+          <w:sz w:val="20"/>
+          <w:szCs w:val="20"/>
+          <w:rFonts w:ascii="Times New Roman" w:eastAsia="Times New Roman" w:hAnsi="Times New Roman" w:hint="default"/>
+        </w:rPr>
+        <w:t>fault”</w:t>
+      </w:r>
+      <w:r>
+        <w:rPr>
+          <w:i w:val="0"/>
+          <w:b w:val="1"/>
+          <w:color w:val="auto"/>
+          <w:sz w:val="20"/>
+          <w:szCs w:val="20"/>
+          <w:rFonts w:ascii="Times New Roman" w:eastAsia="Times New Roman" w:hAnsi="Times New Roman" w:hint="default"/>
+        </w:rPr>
+        <w:t xml:space="preserve"> </w:t>
+      </w:r>
+      <w:r>
+        <w:rPr>
+          <w:i w:val="0"/>
+          <w:b w:val="0"/>
+          <w:color w:val="auto"/>
+          <w:sz w:val="20"/>
+          <w:szCs w:val="20"/>
+          <w:rFonts w:ascii="Times New Roman" w:eastAsia="Times New Roman" w:hAnsi="Times New Roman" w:hint="default"/>
+        </w:rPr>
+        <w:t xml:space="preserve">y esto tiende a significar que: </w:t>
+      </w:r>
+      <w:r>
+        <w:rPr>
+          <w:i w:val="1"/>
+          <w:b w:val="0"/>
+          <w:color w:val="auto"/>
+          <w:sz w:val="20"/>
+          <w:szCs w:val="20"/>
+          <w:rFonts w:ascii="Times New Roman" w:eastAsia="Times New Roman" w:hAnsi="Times New Roman" w:hint="default"/>
+        </w:rPr>
+        <w:t xml:space="preserve">estás tocando un segmento de la memoria que no deberias tocar (porque </w:t>
+      </w:r>
+      <w:r>
+        <w:rPr>
+          <w:i w:val="1"/>
+          <w:b w:val="0"/>
+          <w:color w:val="auto"/>
+          <w:sz w:val="20"/>
+          <w:szCs w:val="20"/>
+          <w:rFonts w:ascii="Times New Roman" w:eastAsia="Times New Roman" w:hAnsi="Times New Roman" w:hint="default"/>
+        </w:rPr>
+        <w:t xml:space="preserve">no tiene nada que ver con lo que se está programando... se supone): </w:t>
+      </w:r>
+      <w:r>
+        <w:rPr>
+          <w:i w:val="0"/>
+          <w:b w:val="0"/>
+          <w:color w:val="auto"/>
+          <w:sz w:val="20"/>
+          <w:szCs w:val="20"/>
+          <w:rFonts w:ascii="Times New Roman" w:eastAsia="Times New Roman" w:hAnsi="Times New Roman" w:hint="default"/>
+        </w:rPr>
+        <w:t xml:space="preserve">es como buscar arbitrariamente en </w:t>
+      </w:r>
+      <w:r>
+        <w:rPr>
+          <w:i w:val="0"/>
+          <w:b w:val="0"/>
+          <w:color w:val="auto"/>
+          <w:sz w:val="20"/>
+          <w:szCs w:val="20"/>
+          <w:rFonts w:ascii="Times New Roman" w:eastAsia="Times New Roman" w:hAnsi="Times New Roman" w:hint="default"/>
+        </w:rPr>
+        <w:t xml:space="preserve">cualquier lugar de la memoria de su computadora.</w:t>
+      </w:r>
+    </w:p>
+    <w:p>
+      <w:pPr>
+        <w:numPr>
+          <w:ilvl w:val="0"/>
+          <w:numId w:val="0"/>
+        </w:numPr>
+        <w:jc w:val="both"/>
+        <w:spacing w:lineRule="auto" w:line="259" w:before="0" w:after="160"/>
+        <w:widowControl w:val="1"/>
+        <w:ind w:right="0" w:left="0" w:firstLine="0"/>
+        <w:rPr>
+          <w:i w:val="0"/>
+          <w:b w:val="0"/>
+          <w:color w:val="auto"/>
+          <w:sz w:val="20"/>
+          <w:szCs w:val="20"/>
+          <w:rFonts w:ascii="Times New Roman" w:eastAsia="Times New Roman" w:hAnsi="Times New Roman" w:hint="default"/>
+        </w:rPr>
+        <w:wordWrap w:val="0"/>
+        <w:autoSpaceDE w:val="0"/>
+        <w:autoSpaceDN w:val="0"/>
+      </w:pPr>
+      <w:r>
+        <w:rPr>
+          <w:i w:val="0"/>
+          <w:b w:val="0"/>
+          <w:color w:val="auto"/>
+          <w:sz w:val="20"/>
+          <w:szCs w:val="20"/>
+          <w:rFonts w:ascii="Times New Roman" w:eastAsia="Times New Roman" w:hAnsi="Times New Roman" w:hint="default"/>
+        </w:rPr>
+        <w:t xml:space="preserve">Ahora bien, sólo para probar que realmente el tipo de dato </w:t>
+      </w:r>
+      <w:r>
+        <w:rPr>
+          <w:i w:val="1"/>
+          <w:b w:val="0"/>
+          <w:color w:val="auto"/>
+          <w:sz w:val="20"/>
+          <w:szCs w:val="20"/>
+          <w:rFonts w:ascii="Times New Roman" w:eastAsia="Times New Roman" w:hAnsi="Times New Roman" w:hint="default"/>
+        </w:rPr>
+        <w:t xml:space="preserve">string </w:t>
+      </w:r>
+      <w:r>
+        <w:rPr>
+          <w:i w:val="0"/>
+          <w:b w:val="0"/>
+          <w:color w:val="auto"/>
+          <w:sz w:val="20"/>
+          <w:szCs w:val="20"/>
+          <w:rFonts w:ascii="Times New Roman" w:eastAsia="Times New Roman" w:hAnsi="Times New Roman" w:hint="default"/>
+        </w:rPr>
+        <w:t xml:space="preserve">de la biblioteca CS50 es exactamente lo mismo </w:t>
+      </w:r>
+      <w:r>
+        <w:rPr>
+          <w:i w:val="0"/>
+          <w:b w:val="0"/>
+          <w:color w:val="auto"/>
+          <w:sz w:val="20"/>
+          <w:szCs w:val="20"/>
+          <w:rFonts w:ascii="Times New Roman" w:eastAsia="Times New Roman" w:hAnsi="Times New Roman" w:hint="default"/>
+        </w:rPr>
+        <w:t xml:space="preserve">que decir </w:t>
+      </w:r>
+      <w:r>
+        <w:rPr>
+          <w:i w:val="1"/>
+          <w:b w:val="0"/>
+          <w:color w:val="auto"/>
+          <w:sz w:val="20"/>
+          <w:szCs w:val="20"/>
+          <w:rFonts w:ascii="Times New Roman" w:eastAsia="Times New Roman" w:hAnsi="Times New Roman" w:hint="default"/>
+        </w:rPr>
+        <w:t xml:space="preserve">char * </w:t>
+      </w:r>
+      <w:r>
+        <w:rPr>
+          <w:i w:val="0"/>
+          <w:b w:val="0"/>
+          <w:color w:val="auto"/>
+          <w:sz w:val="20"/>
+          <w:szCs w:val="20"/>
+          <w:rFonts w:ascii="Times New Roman" w:eastAsia="Times New Roman" w:hAnsi="Times New Roman" w:hint="default"/>
+        </w:rPr>
+        <w:t xml:space="preserve">en la biblioteca </w:t>
+      </w:r>
+      <w:r>
+        <w:rPr>
+          <w:i w:val="1"/>
+          <w:b w:val="0"/>
+          <w:color w:val="auto"/>
+          <w:sz w:val="20"/>
+          <w:szCs w:val="20"/>
+          <w:rFonts w:ascii="Times New Roman" w:eastAsia="Times New Roman" w:hAnsi="Times New Roman" w:hint="default"/>
+        </w:rPr>
+        <w:t xml:space="preserve">estandar </w:t>
+      </w:r>
+      <w:r>
+        <w:rPr>
+          <w:i w:val="0"/>
+          <w:b w:val="0"/>
+          <w:color w:val="auto"/>
+          <w:sz w:val="20"/>
+          <w:szCs w:val="20"/>
+          <w:rFonts w:ascii="Times New Roman" w:eastAsia="Times New Roman" w:hAnsi="Times New Roman" w:hint="default"/>
+        </w:rPr>
+        <w:t xml:space="preserve">de C, imprimamos literalmente toda la cadena </w:t>
+      </w:r>
+      <w:r>
+        <w:rPr>
+          <w:i w:val="1"/>
+          <w:b w:val="1"/>
+          <w:color w:val="auto"/>
+          <w:sz w:val="20"/>
+          <w:szCs w:val="20"/>
+          <w:rFonts w:ascii="Times New Roman" w:eastAsia="Times New Roman" w:hAnsi="Times New Roman" w:hint="default"/>
+        </w:rPr>
+        <w:t xml:space="preserve">S* </w:t>
+      </w:r>
+      <w:r>
+        <w:rPr>
+          <w:i w:val="0"/>
+          <w:b w:val="0"/>
+          <w:color w:val="auto"/>
+          <w:sz w:val="20"/>
+          <w:szCs w:val="20"/>
+          <w:rFonts w:ascii="Times New Roman" w:eastAsia="Times New Roman" w:hAnsi="Times New Roman" w:hint="default"/>
+        </w:rPr>
+        <w:t xml:space="preserve">(no caracter por </w:t>
+      </w:r>
+      <w:r>
+        <w:rPr>
+          <w:i w:val="0"/>
+          <w:b w:val="0"/>
+          <w:color w:val="auto"/>
+          <w:sz w:val="20"/>
+          <w:szCs w:val="20"/>
+          <w:rFonts w:ascii="Times New Roman" w:eastAsia="Times New Roman" w:hAnsi="Times New Roman" w:hint="default"/>
+        </w:rPr>
+        <w:t xml:space="preserve">caracter, sino todo el texto de golpe), tal que así:</w:t>
+      </w:r>
+    </w:p>
+    <w:p>
+      <w:pPr>
+        <w:numPr>
+          <w:ilvl w:val="0"/>
+          <w:numId w:val="0"/>
+        </w:numPr>
+        <w:jc w:val="both"/>
+        <w:spacing w:lineRule="auto" w:line="259" w:before="0" w:after="160"/>
+        <w:widowControl w:val="1"/>
+        <w:ind w:right="0" w:left="0" w:firstLine="0"/>
+        <w:rPr>
+          <w:i w:val="0"/>
+          <w:b w:val="0"/>
+          <w:color w:val="auto"/>
+          <w:sz w:val="20"/>
+          <w:szCs w:val="20"/>
+          <w:rFonts w:ascii="Times New Roman" w:eastAsia="Times New Roman" w:hAnsi="Times New Roman" w:hint="default"/>
+        </w:rPr>
+        <w:wordWrap w:val="0"/>
+        <w:autoSpaceDE w:val="0"/>
+        <w:autoSpaceDN w:val="0"/>
+      </w:pPr>
+      <w:r>
+        <w:rPr>
+          <w:sz w:val="20"/>
+        </w:rPr>
+        <w:drawing>
+          <wp:inline distT="0" distB="0" distL="0" distR="0">
+            <wp:extent cx="1330960" cy="1249680"/>
+            <wp:effectExtent l="0" t="0" r="0" b="0"/>
+            <wp:docPr id="23" name="Imagen 10"/>
+            <wp:cNvGraphicFramePr>
+              <a:graphicFrameLocks xmlns:a="http://schemas.openxmlformats.org/drawingml/2006/main" noChangeAspect="1"/>
+            </wp:cNvGraphicFramePr>
+            <a:graphic xmlns:a="http://schemas.openxmlformats.org/drawingml/2006/main">
+              <a:graphicData uri="http://schemas.openxmlformats.org/drawingml/2006/picture">
+                <pic:pic xmlns:pic="http://schemas.openxmlformats.org/drawingml/2006/picture">
+                  <pic:nvPicPr>
+                    <pic:cNvPr id="8" name="Picture 8" descr="/Users/robertovelasquezdean/Library/Group Containers/L48J367XN4.com.infraware.PolarisOffice/EngineTemp/2699/fImage17674237854.png"/>
+                    <pic:cNvPicPr>
+                      <a:picLocks noChangeAspect="1" noChangeArrowheads="1"/>
+                    </pic:cNvPicPr>
+                  </pic:nvPicPr>
+                  <pic:blipFill>
+                    <a:blip r:embed="rId12">
+                      <a:extLst>
+                        <a:ext uri="{28A0092B-C50C-407E-A947-70E740481C1C}">
+                          <a14:useLocalDpi xmlns:a14="http://schemas.microsoft.com/office/drawing/2010/main" val="0"/>
+                        </a:ext>
+                      </a:extLst>
+                    </a:blip>
+                    <a:stretch>
+                      <a:fillRect/>
+                    </a:stretch>
+                  </pic:blipFill>
+                  <pic:spPr>
+                    <a:xfrm>
+                      <a:off x="0" y="0"/>
+                      <a:ext cx="1331595" cy="1250315"/>
+                    </a:xfrm>
+                    <a:prstGeom prst="rect"/>
+                    <a:ln cap="flat"/>
+                  </pic:spPr>
+                </pic:pic>
+              </a:graphicData>
+            </a:graphic>
+          </wp:inline>
+        </w:drawing>
+      </w:r>
+      <w:r>
+        <w:rPr>
+          <w:i w:val="0"/>
+          <w:b w:val="0"/>
+          <w:color w:val="auto"/>
+          <w:sz w:val="20"/>
+          <w:szCs w:val="20"/>
+          <w:rFonts w:ascii="Times New Roman" w:eastAsia="Times New Roman" w:hAnsi="Times New Roman" w:hint="default"/>
+        </w:rPr>
+        <w:t xml:space="preserve"> </w:t>
+      </w:r>
+    </w:p>
+    <w:p>
+      <w:pPr>
+        <w:numPr>
+          <w:ilvl w:val="0"/>
+          <w:numId w:val="0"/>
+        </w:numPr>
+        <w:jc w:val="both"/>
+        <w:spacing w:lineRule="auto" w:line="259" w:before="0" w:after="160"/>
+        <w:widowControl w:val="1"/>
+        <w:ind w:right="0" w:left="0" w:firstLine="0"/>
+        <w:rPr>
+          <w:i w:val="1"/>
+          <w:b w:val="1"/>
+          <w:color w:val="auto"/>
+          <w:sz w:val="20"/>
+          <w:szCs w:val="20"/>
+          <w:rFonts w:ascii="Times New Roman" w:eastAsia="Times New Roman" w:hAnsi="Times New Roman" w:hint="default"/>
+        </w:rPr>
+        <w:wordWrap w:val="0"/>
+        <w:autoSpaceDE w:val="0"/>
+        <w:autoSpaceDN w:val="0"/>
+      </w:pPr>
+      <w:r>
+        <w:rPr>
+          <w:i w:val="0"/>
+          <w:b w:val="0"/>
+          <w:color w:val="auto"/>
+          <w:sz w:val="20"/>
+          <w:szCs w:val="20"/>
+          <w:rFonts w:ascii="Times New Roman" w:eastAsia="Times New Roman" w:hAnsi="Times New Roman" w:hint="default"/>
+        </w:rPr>
+        <w:t xml:space="preserve">El especificador de formato para llamar cadenas de texto </w:t>
+      </w:r>
+      <w:r>
+        <w:rPr>
+          <w:i w:val="1"/>
+          <w:b w:val="0"/>
+          <w:color w:val="auto"/>
+          <w:sz w:val="20"/>
+          <w:szCs w:val="20"/>
+          <w:rFonts w:ascii="Times New Roman" w:eastAsia="Times New Roman" w:hAnsi="Times New Roman" w:hint="default"/>
+        </w:rPr>
+        <w:t>(strings)</w:t>
+      </w:r>
+      <w:r>
+        <w:rPr>
+          <w:i w:val="0"/>
+          <w:b w:val="0"/>
+          <w:color w:val="auto"/>
+          <w:sz w:val="20"/>
+          <w:szCs w:val="20"/>
+          <w:rFonts w:ascii="Times New Roman" w:eastAsia="Times New Roman" w:hAnsi="Times New Roman" w:hint="default"/>
+        </w:rPr>
+        <w:t xml:space="preserve"> en funciones es el mismo: </w:t>
+      </w:r>
+      <w:r>
+        <w:rPr>
+          <w:i w:val="1"/>
+          <w:b w:val="1"/>
+          <w:color w:val="auto"/>
+          <w:sz w:val="20"/>
+          <w:szCs w:val="20"/>
+          <w:rFonts w:ascii="Times New Roman" w:eastAsia="Times New Roman" w:hAnsi="Times New Roman" w:hint="default"/>
+        </w:rPr>
+        <w:t>%s</w:t>
+      </w:r>
+      <w:r>
+        <w:rPr>
+          <w:i w:val="0"/>
+          <w:b w:val="0"/>
+          <w:color w:val="auto"/>
+          <w:sz w:val="20"/>
+          <w:szCs w:val="20"/>
+          <w:rFonts w:ascii="Times New Roman" w:eastAsia="Times New Roman" w:hAnsi="Times New Roman" w:hint="default"/>
+        </w:rPr>
+        <w:t xml:space="preserve">, posteriormente </w:t>
+      </w:r>
+      <w:r>
+        <w:rPr>
+          <w:i w:val="0"/>
+          <w:b w:val="0"/>
+          <w:color w:val="auto"/>
+          <w:sz w:val="20"/>
+          <w:szCs w:val="20"/>
+          <w:rFonts w:ascii="Times New Roman" w:eastAsia="Times New Roman" w:hAnsi="Times New Roman" w:hint="default"/>
+        </w:rPr>
+        <w:t xml:space="preserve">se hace un llamado a la variable en sí que conserva a la cadena de texto en su totalidad: </w:t>
+      </w:r>
+      <w:r>
+        <w:rPr>
+          <w:i w:val="1"/>
+          <w:b w:val="1"/>
+          <w:color w:val="auto"/>
+          <w:sz w:val="20"/>
+          <w:szCs w:val="20"/>
+          <w:rFonts w:ascii="Times New Roman" w:eastAsia="Times New Roman" w:hAnsi="Times New Roman" w:hint="default"/>
+        </w:rPr>
+        <w:t xml:space="preserve">S. </w:t>
+      </w:r>
+    </w:p>
+    <w:p>
+      <w:pPr>
+        <w:numPr>
+          <w:ilvl w:val="0"/>
+          <w:numId w:val="0"/>
+        </w:numPr>
+        <w:jc w:val="both"/>
+        <w:spacing w:lineRule="auto" w:line="259" w:before="0" w:after="160"/>
+        <w:widowControl w:val="1"/>
+        <w:ind w:right="0" w:left="0" w:firstLine="0"/>
+        <w:rPr>
+          <w:i w:val="1"/>
+          <w:b w:val="1"/>
+          <w:color w:val="auto"/>
+          <w:sz w:val="20"/>
+          <w:szCs w:val="20"/>
+          <w:rFonts w:ascii="Times New Roman" w:eastAsia="Times New Roman" w:hAnsi="Times New Roman" w:hint="default"/>
+        </w:rPr>
+        <w:wordWrap w:val="0"/>
+        <w:autoSpaceDE w:val="0"/>
+        <w:autoSpaceDN w:val="0"/>
+      </w:pPr>
+    </w:p>
+    <w:p>
+      <w:pPr>
+        <w:numPr>
+          <w:ilvl w:val="0"/>
+          <w:numId w:val="0"/>
+        </w:numPr>
+        <w:jc w:val="both"/>
+        <w:spacing w:lineRule="auto" w:line="259" w:before="0" w:after="160"/>
+        <w:widowControl w:val="1"/>
+        <w:ind w:right="0" w:left="0" w:firstLine="0"/>
+        <w:rPr>
+          <w:i w:val="1"/>
+          <w:b w:val="1"/>
+          <w:color w:val="auto"/>
+          <w:sz w:val="20"/>
+          <w:szCs w:val="20"/>
+          <w:rFonts w:ascii="Times New Roman" w:eastAsia="Times New Roman" w:hAnsi="Times New Roman" w:hint="default"/>
+        </w:rPr>
+        <w:wordWrap w:val="0"/>
+        <w:autoSpaceDE w:val="0"/>
+        <w:autoSpaceDN w:val="0"/>
+      </w:pPr>
+      <w:r>
+        <w:rPr>
+          <w:i w:val="1"/>
+          <w:b w:val="1"/>
+          <w:color w:val="auto"/>
+          <w:sz w:val="20"/>
+          <w:szCs w:val="20"/>
+          <w:rFonts w:ascii="Times New Roman" w:eastAsia="Times New Roman" w:hAnsi="Times New Roman" w:hint="default"/>
+        </w:rPr>
+        <w:t xml:space="preserve">detalles extras sobre “aritmética de punteros”.</w:t>
+      </w:r>
+    </w:p>
+    <w:p>
+      <w:pPr>
+        <w:numPr>
+          <w:ilvl w:val="0"/>
+          <w:numId w:val="0"/>
+        </w:numPr>
+        <w:jc w:val="both"/>
+        <w:spacing w:lineRule="auto" w:line="259" w:before="0" w:after="160"/>
+        <w:widowControl w:val="1"/>
+        <w:ind w:right="0" w:left="0" w:firstLine="0"/>
+        <w:rPr>
+          <w:i w:val="1"/>
+          <w:b w:val="1"/>
+          <w:color w:val="auto"/>
+          <w:sz w:val="20"/>
+          <w:szCs w:val="20"/>
+          <w:rFonts w:ascii="Times New Roman" w:eastAsia="Times New Roman" w:hAnsi="Times New Roman" w:hint="default"/>
+        </w:rPr>
+        <w:wordWrap w:val="0"/>
+        <w:autoSpaceDE w:val="0"/>
+        <w:autoSpaceDN w:val="0"/>
+      </w:pPr>
+      <w:r>
+        <w:rPr>
+          <w:sz w:val="20"/>
+        </w:rPr>
+        <w:drawing>
+          <wp:inline distT="0" distB="0" distL="0" distR="0">
+            <wp:extent cx="5731510" cy="3292475"/>
+            <wp:effectExtent l="0" t="0" r="0" b="0"/>
+            <wp:docPr id="27" name="Imagen 11"/>
+            <wp:cNvGraphicFramePr>
+              <a:graphicFrameLocks xmlns:a="http://schemas.openxmlformats.org/drawingml/2006/main" noChangeAspect="1"/>
+            </wp:cNvGraphicFramePr>
+            <a:graphic xmlns:a="http://schemas.openxmlformats.org/drawingml/2006/main">
+              <a:graphicData uri="http://schemas.openxmlformats.org/drawingml/2006/picture">
+                <pic:pic xmlns:pic="http://schemas.openxmlformats.org/drawingml/2006/picture">
+                  <pic:nvPicPr>
+                    <pic:cNvPr id="9" name="Picture 9" descr="/Users/robertovelasquezdean/Library/Group Containers/L48J367XN4.com.infraware.PolarisOffice/EngineTemp/2699/fImage96618279759.png"/>
+                    <pic:cNvPicPr>
+                      <a:picLocks noChangeAspect="1" noChangeArrowheads="1"/>
+                    </pic:cNvPicPr>
+                  </pic:nvPicPr>
+                  <pic:blipFill>
+                    <a:blip r:embed="rId13">
+                      <a:extLst>
+                        <a:ext uri="{28A0092B-C50C-407E-A947-70E740481C1C}">
+                          <a14:useLocalDpi xmlns:a14="http://schemas.microsoft.com/office/drawing/2010/main" val="0"/>
+                        </a:ext>
+                      </a:extLst>
+                    </a:blip>
+                    <a:stretch>
+                      <a:fillRect/>
+                    </a:stretch>
+                  </pic:blipFill>
+                  <pic:spPr>
+                    <a:xfrm>
+                      <a:off x="0" y="0"/>
+                      <a:ext cx="5732145" cy="3293110"/>
+                    </a:xfrm>
+                    <a:prstGeom prst="rect"/>
+                    <a:ln cap="flat"/>
+                  </pic:spPr>
+                </pic:pic>
+              </a:graphicData>
+            </a:graphic>
+          </wp:inline>
+        </w:drawing>
       </w:r>
     </w:p>
     <w:sectPr>

</xml_diff>

<commit_message>
avances en memoria, C y trabajo en equipo en GitHub en un mismo repositorio
</commit_message>
<xml_diff>
--- a/Harvard/CS50's Introduction to Computer Science/Week 4, Memory/Memoria.docx
+++ b/Harvard/CS50's Introduction to Computer Science/Week 4, Memory/Memoria.docx
@@ -2422,7 +2422,7 @@
         </w:rPr>
         <w:drawing>
           <wp:inline distT="0" distB="0" distL="0" distR="0">
-            <wp:extent cx="3823335" cy="1781810"/>
+            <wp:extent cx="3823970" cy="1782445"/>
             <wp:effectExtent l="0" t="0" r="0" b="0"/>
             <wp:docPr id="9" name="Imagen 1"/>
             <wp:cNvGraphicFramePr>
@@ -2432,7 +2432,7 @@
               <a:graphicData uri="http://schemas.openxmlformats.org/drawingml/2006/picture">
                 <pic:pic xmlns:pic="http://schemas.openxmlformats.org/drawingml/2006/picture">
                   <pic:nvPicPr>
-                    <pic:cNvPr id="1" name="Picture 1" descr="/Users/robertovelasquezdean/Library/Group Containers/L48J367XN4.com.infraware.PolarisOffice/EngineTemp/2699/fImage33006112866.png"/>
+                    <pic:cNvPr id="1" name="Picture 1" descr="/Users/robertovelasquezdean/Library/Group Containers/L48J367XN4.com.infraware.PolarisOffice/EngineTemp/548/fImage33006112866.png"/>
                     <pic:cNvPicPr>
                       <a:picLocks noChangeAspect="1" noChangeArrowheads="1"/>
                     </pic:cNvPicPr>
@@ -2452,7 +2452,7 @@
                   <pic:spPr>
                     <a:xfrm>
                       <a:off x="0" y="0"/>
-                      <a:ext cx="3823970" cy="1782445"/>
+                      <a:ext cx="3824604" cy="1783080"/>
                     </a:xfrm>
                     <a:prstGeom prst="rect"/>
                     <a:ln cap="flat"/>
@@ -2836,7 +2836,7 @@
         </w:rPr>
         <w:drawing>
           <wp:inline distT="0" distB="0" distL="0" distR="0">
-            <wp:extent cx="1549400" cy="1076325"/>
+            <wp:extent cx="1550035" cy="1076960"/>
             <wp:effectExtent l="0" t="0" r="0" b="0"/>
             <wp:docPr id="10" name="Imagen 2"/>
             <wp:cNvGraphicFramePr>
@@ -2846,7 +2846,7 @@
               <a:graphicData uri="http://schemas.openxmlformats.org/drawingml/2006/picture">
                 <pic:pic xmlns:pic="http://schemas.openxmlformats.org/drawingml/2006/picture">
                   <pic:nvPicPr>
-                    <pic:cNvPr id="2" name="Picture 2" descr="/Users/robertovelasquezdean/Library/Group Containers/L48J367XN4.com.infraware.PolarisOffice/EngineTemp/2699/fImage17438126864.png"/>
+                    <pic:cNvPr id="2" name="Picture 2" descr="/Users/robertovelasquezdean/Library/Group Containers/L48J367XN4.com.infraware.PolarisOffice/EngineTemp/548/fImage17438126864.png"/>
                     <pic:cNvPicPr>
                       <a:picLocks noChangeAspect="1" noChangeArrowheads="1"/>
                     </pic:cNvPicPr>
@@ -2866,7 +2866,7 @@
                   <pic:spPr>
                     <a:xfrm>
                       <a:off x="0" y="0"/>
-                      <a:ext cx="1550035" cy="1076960"/>
+                      <a:ext cx="1550670" cy="1077595"/>
                     </a:xfrm>
                     <a:prstGeom prst="rect"/>
                     <a:ln cap="flat"/>
@@ -3164,7 +3164,7 @@
         <mc:AlternateContent>
           <mc:Choice Requires="wps">
             <w:drawing>
-              <wp:anchor distT="0" distB="0" distL="114300" distR="114300" simplePos="0" relativeHeight="251624966" behindDoc="0" locked="0" layoutInCell="1" allowOverlap="1">
+              <wp:anchor distT="0" distB="0" distL="114300" distR="114300" simplePos="0" relativeHeight="251624969" behindDoc="0" locked="0" layoutInCell="1" allowOverlap="1">
                 <wp:simplePos x="0" y="0"/>
                 <wp:positionH relativeFrom="column">
                   <wp:posOffset>1382399</wp:posOffset>
@@ -3186,7 +3186,7 @@
                       <wps:spPr>
                         <a:xfrm>
                           <a:off x="0" y="0"/>
-                          <a:ext cx="2540" cy="360045"/>
+                          <a:ext cx="3175" cy="360680"/>
                         </a:xfrm>
                         <a:prstGeom prst="straightConnector1"/>
                         <a:ln cap="flat">
@@ -3219,7 +3219,7 @@
           </mc:Choice>
           <mc:Fallback>
             <w:pict>
-              <v:shape id="_x0000_s11" style="position:absolute;left:0;margin-left:109pt;mso-position-horizontal:absolute;mso-position-horizontal-relative:text;margin-top:46pt;mso-position-vertical:absolute;mso-position-vertical-relative:text;width:0.1pt;height:28.3pt;v-text-anchor:middle;z-index:251624966" coordsize="1905,359410" path="m,l1905,359410e" strokecolor="#5b9bd5" o:allowoverlap="1" strokeweight="0.50pt" filled="f">
+              <v:shape id="_x0000_s11" style="position:absolute;left:0;margin-left:109pt;mso-position-horizontal:absolute;mso-position-horizontal-relative:text;margin-top:46pt;mso-position-vertical:absolute;mso-position-vertical-relative:text;width:0.2pt;height:28.3pt;v-text-anchor:middle;z-index:251624969" coordsize="2540,360045" path="m,l2540,360045e" strokecolor="#5b9bd5" o:allowoverlap="1" strokeweight="0.50pt" filled="f">
                 <v:stroke joinstyle="miter"/>
               </v:shape>
             </w:pict>
@@ -3232,7 +3232,7 @@
         </w:rPr>
         <w:drawing>
           <wp:inline distT="0" distB="0" distL="0" distR="0">
-            <wp:extent cx="1792605" cy="1698625"/>
+            <wp:extent cx="1793240" cy="1699260"/>
             <wp:effectExtent l="0" t="0" r="0" b="0"/>
             <wp:docPr id="12" name="Imagen 3"/>
             <wp:cNvGraphicFramePr>
@@ -3242,7 +3242,7 @@
               <a:graphicData uri="http://schemas.openxmlformats.org/drawingml/2006/picture">
                 <pic:pic xmlns:pic="http://schemas.openxmlformats.org/drawingml/2006/picture">
                   <pic:nvPicPr>
-                    <pic:cNvPr id="3" name="Picture 3" descr="/Users/robertovelasquezdean/Library/Group Containers/L48J367XN4.com.infraware.PolarisOffice/EngineTemp/2699/fImage29031276491.png"/>
+                    <pic:cNvPr id="3" name="Picture 3" descr="/Users/robertovelasquezdean/Library/Group Containers/L48J367XN4.com.infraware.PolarisOffice/EngineTemp/548/fImage29031276491.png"/>
                     <pic:cNvPicPr>
                       <a:picLocks noChangeAspect="1" noChangeArrowheads="1"/>
                     </pic:cNvPicPr>
@@ -3263,7 +3263,7 @@
                   <pic:spPr>
                     <a:xfrm>
                       <a:off x="0" y="0"/>
-                      <a:ext cx="1793240" cy="1699260"/>
+                      <a:ext cx="1793875" cy="1699895"/>
                     </a:xfrm>
                     <a:prstGeom prst="rect"/>
                     <a:ln cap="flat"/>
@@ -3361,7 +3361,7 @@
         <mc:AlternateContent>
           <mc:Choice Requires="wps">
             <w:drawing>
-              <wp:anchor distT="0" distB="0" distL="114300" distR="114300" simplePos="0" relativeHeight="251624967" behindDoc="0" locked="0" layoutInCell="1" allowOverlap="1">
+              <wp:anchor distT="0" distB="0" distL="114300" distR="114300" simplePos="0" relativeHeight="251624970" behindDoc="0" locked="0" layoutInCell="1" allowOverlap="1">
                 <wp:simplePos x="0" y="0"/>
                 <wp:positionH relativeFrom="column">
                   <wp:posOffset>1360810</wp:posOffset>
@@ -3383,7 +3383,7 @@
                       <wps:spPr>
                         <a:xfrm>
                           <a:off x="0" y="0"/>
-                          <a:ext cx="2540" cy="360045"/>
+                          <a:ext cx="3175" cy="360680"/>
                         </a:xfrm>
                         <a:prstGeom prst="straightConnector1"/>
                         <a:ln cap="flat">
@@ -3416,7 +3416,7 @@
           </mc:Choice>
           <mc:Fallback>
             <w:pict>
-              <v:shape id="_x0000_s15" style="position:absolute;left:0;margin-left:107pt;mso-position-horizontal:absolute;mso-position-horizontal-relative:text;margin-top:43pt;mso-position-vertical:absolute;mso-position-vertical-relative:text;width:0.1pt;height:28.3pt;v-text-anchor:middle;z-index:251624967" coordsize="1905,359410" path="m,l1905,359410e" strokecolor="#5b9bd5" o:allowoverlap="1" strokeweight="0.50pt" filled="f">
+              <v:shape id="_x0000_s15" style="position:absolute;left:0;margin-left:107pt;mso-position-horizontal:absolute;mso-position-horizontal-relative:text;margin-top:43pt;mso-position-vertical:absolute;mso-position-vertical-relative:text;width:0.2pt;height:28.3pt;v-text-anchor:middle;z-index:251624970" coordsize="2540,360045" path="m,l2540,360045e" strokecolor="#5b9bd5" o:allowoverlap="1" strokeweight="0.50pt" filled="f">
                 <v:stroke joinstyle="miter"/>
               </v:shape>
             </w:pict>
@@ -3429,7 +3429,7 @@
         </w:rPr>
         <w:drawing>
           <wp:inline distT="0" distB="0" distL="0" distR="0">
-            <wp:extent cx="1792605" cy="1666240"/>
+            <wp:extent cx="1793240" cy="1666875"/>
             <wp:effectExtent l="0" t="0" r="0" b="0"/>
             <wp:docPr id="16" name="Imagen 4"/>
             <wp:cNvGraphicFramePr>
@@ -3439,7 +3439,7 @@
               <a:graphicData uri="http://schemas.openxmlformats.org/drawingml/2006/picture">
                 <pic:pic xmlns:pic="http://schemas.openxmlformats.org/drawingml/2006/picture">
                   <pic:nvPicPr>
-                    <pic:cNvPr id="4" name="Picture 4" descr="/Users/robertovelasquezdean/Library/Group Containers/L48J367XN4.com.infraware.PolarisOffice/EngineTemp/2699/fImage2903128791.png"/>
+                    <pic:cNvPr id="4" name="Picture 4" descr="/Users/robertovelasquezdean/Library/Group Containers/L48J367XN4.com.infraware.PolarisOffice/EngineTemp/548/fImage2903128791.png"/>
                     <pic:cNvPicPr>
                       <a:picLocks noChangeAspect="1" noChangeArrowheads="1"/>
                     </pic:cNvPicPr>
@@ -3460,7 +3460,7 @@
                   <pic:spPr>
                     <a:xfrm>
                       <a:off x="0" y="0"/>
-                      <a:ext cx="1793240" cy="1666875"/>
+                      <a:ext cx="1793875" cy="1667510"/>
                     </a:xfrm>
                     <a:prstGeom prst="rect"/>
                     <a:ln cap="flat"/>
@@ -3814,7 +3814,7 @@
         </w:rPr>
         <w:drawing>
           <wp:inline distT="0" distB="0" distL="0" distR="0">
-            <wp:extent cx="3823335" cy="1781810"/>
+            <wp:extent cx="3823970" cy="1782445"/>
             <wp:effectExtent l="0" t="0" r="0" b="0"/>
             <wp:docPr id="17" name="Imagen 7"/>
             <wp:cNvGraphicFramePr>
@@ -3824,7 +3824,7 @@
               <a:graphicData uri="http://schemas.openxmlformats.org/drawingml/2006/picture">
                 <pic:pic xmlns:pic="http://schemas.openxmlformats.org/drawingml/2006/picture">
                   <pic:nvPicPr>
-                    <pic:cNvPr id="5" name="Picture 5" descr="/Users/robertovelasquezdean/Library/Group Containers/L48J367XN4.com.infraware.PolarisOffice/EngineTemp/2699/fImage33006339940.png"/>
+                    <pic:cNvPr id="5" name="Picture 5" descr="/Users/robertovelasquezdean/Library/Group Containers/L48J367XN4.com.infraware.PolarisOffice/EngineTemp/548/fImage33006339940.png"/>
                     <pic:cNvPicPr>
                       <a:picLocks noChangeAspect="1" noChangeArrowheads="1"/>
                     </pic:cNvPicPr>
@@ -3844,7 +3844,7 @@
                   <pic:spPr>
                     <a:xfrm>
                       <a:off x="0" y="0"/>
-                      <a:ext cx="3823970" cy="1782445"/>
+                      <a:ext cx="3824604" cy="1783080"/>
                     </a:xfrm>
                     <a:prstGeom prst="rect"/>
                     <a:ln cap="flat"/>
@@ -4494,7 +4494,7 @@
         </w:rPr>
         <w:drawing>
           <wp:inline distT="0" distB="0" distL="0" distR="0">
-            <wp:extent cx="5732145" cy="2844165"/>
+            <wp:extent cx="5732780" cy="2844800"/>
             <wp:effectExtent l="0" t="0" r="0" b="0"/>
             <wp:docPr id="18" name="Imagen 8"/>
             <wp:cNvGraphicFramePr>
@@ -4504,7 +4504,7 @@
               <a:graphicData uri="http://schemas.openxmlformats.org/drawingml/2006/picture">
                 <pic:pic xmlns:pic="http://schemas.openxmlformats.org/drawingml/2006/picture">
                   <pic:nvPicPr>
-                    <pic:cNvPr id="6" name="Picture 6" descr="/Users/robertovelasquezdean/Library/Group Containers/L48J367XN4.com.infraware.PolarisOffice/EngineTemp/2699/fImage159793197304.png"/>
+                    <pic:cNvPr id="6" name="Picture 6" descr="/Users/robertovelasquezdean/Library/Group Containers/L48J367XN4.com.infraware.PolarisOffice/EngineTemp/548/fImage159793197304.png"/>
                     <pic:cNvPicPr>
                       <a:picLocks noChangeAspect="1" noChangeArrowheads="1"/>
                     </pic:cNvPicPr>
@@ -4524,7 +4524,7 @@
                   <pic:spPr>
                     <a:xfrm>
                       <a:off x="0" y="0"/>
-                      <a:ext cx="5732780" cy="2844800"/>
+                      <a:ext cx="5733415" cy="2845435"/>
                     </a:xfrm>
                     <a:prstGeom prst="rect"/>
                     <a:ln cap="flat"/>
@@ -5257,9 +5257,9 @@
         </w:rPr>
         <w:drawing>
           <wp:inline distT="0" distB="0" distL="0" distR="0">
-            <wp:extent cx="5731510" cy="2867660"/>
+            <wp:extent cx="5732145" cy="2868295"/>
             <wp:effectExtent l="0" t="0" r="0" b="0"/>
-            <wp:docPr id="22" name="Imagen 9"/>
+            <wp:docPr id="19" name="Imagen 9"/>
             <wp:cNvGraphicFramePr>
               <a:graphicFrameLocks xmlns:a="http://schemas.openxmlformats.org/drawingml/2006/main" noChangeAspect="1"/>
             </wp:cNvGraphicFramePr>
@@ -5267,7 +5267,7 @@
               <a:graphicData uri="http://schemas.openxmlformats.org/drawingml/2006/picture">
                 <pic:pic xmlns:pic="http://schemas.openxmlformats.org/drawingml/2006/picture">
                   <pic:nvPicPr>
-                    <pic:cNvPr id="7" name="Picture 7" descr="/Users/robertovelasquezdean/Library/Group Containers/L48J367XN4.com.infraware.PolarisOffice/EngineTemp/2699/fImage160166227332.png"/>
+                    <pic:cNvPr id="7" name="Picture 7" descr="/Users/robertovelasquezdean/Library/Group Containers/L48J367XN4.com.infraware.PolarisOffice/EngineTemp/548/fImage160166227332.png"/>
                     <pic:cNvPicPr>
                       <a:picLocks noChangeAspect="1" noChangeArrowheads="1"/>
                     </pic:cNvPicPr>
@@ -5287,7 +5287,7 @@
                   <pic:spPr>
                     <a:xfrm>
                       <a:off x="0" y="0"/>
-                      <a:ext cx="5732145" cy="2868295"/>
+                      <a:ext cx="5732780" cy="2868930"/>
                     </a:xfrm>
                     <a:prstGeom prst="rect"/>
                     <a:ln cap="flat"/>
@@ -5990,9 +5990,9 @@
         </w:rPr>
         <w:drawing>
           <wp:inline distT="0" distB="0" distL="0" distR="0">
-            <wp:extent cx="1330960" cy="1249680"/>
+            <wp:extent cx="1331595" cy="1250315"/>
             <wp:effectExtent l="0" t="0" r="0" b="0"/>
-            <wp:docPr id="23" name="Imagen 10"/>
+            <wp:docPr id="20" name="Imagen 10"/>
             <wp:cNvGraphicFramePr>
               <a:graphicFrameLocks xmlns:a="http://schemas.openxmlformats.org/drawingml/2006/main" noChangeAspect="1"/>
             </wp:cNvGraphicFramePr>
@@ -6000,7 +6000,7 @@
               <a:graphicData uri="http://schemas.openxmlformats.org/drawingml/2006/picture">
                 <pic:pic xmlns:pic="http://schemas.openxmlformats.org/drawingml/2006/picture">
                   <pic:nvPicPr>
-                    <pic:cNvPr id="8" name="Picture 8" descr="/Users/robertovelasquezdean/Library/Group Containers/L48J367XN4.com.infraware.PolarisOffice/EngineTemp/2699/fImage17674237854.png"/>
+                    <pic:cNvPr id="8" name="Picture 8" descr="/Users/robertovelasquezdean/Library/Group Containers/L48J367XN4.com.infraware.PolarisOffice/EngineTemp/548/fImage17674237854.png"/>
                     <pic:cNvPicPr>
                       <a:picLocks noChangeAspect="1" noChangeArrowheads="1"/>
                     </pic:cNvPicPr>
@@ -6020,7 +6020,7 @@
                   <pic:spPr>
                     <a:xfrm>
                       <a:off x="0" y="0"/>
-                      <a:ext cx="1331595" cy="1250315"/>
+                      <a:ext cx="1332230" cy="1250950"/>
                     </a:xfrm>
                     <a:prstGeom prst="rect"/>
                     <a:ln cap="flat"/>
@@ -6197,7 +6197,7 @@
           <w:szCs w:val="20"/>
           <w:rFonts w:ascii="Times New Roman" w:eastAsia="Times New Roman" w:hAnsi="Times New Roman" w:hint="default"/>
         </w:rPr>
-        <w:t xml:space="preserve">detalles extras sobre “aritmética de punteros”.</w:t>
+        <w:t xml:space="preserve">Detalles extras sobre “aritmética de punteros”.</w:t>
       </w:r>
     </w:p>
     <w:p>
@@ -6228,9 +6228,9 @@
         </w:rPr>
         <w:drawing>
           <wp:inline distT="0" distB="0" distL="0" distR="0">
-            <wp:extent cx="5731510" cy="3292475"/>
+            <wp:extent cx="5732145" cy="3293110"/>
             <wp:effectExtent l="0" t="0" r="0" b="0"/>
-            <wp:docPr id="27" name="Imagen 11"/>
+            <wp:docPr id="21" name="Imagen 11"/>
             <wp:cNvGraphicFramePr>
               <a:graphicFrameLocks xmlns:a="http://schemas.openxmlformats.org/drawingml/2006/main" noChangeAspect="1"/>
             </wp:cNvGraphicFramePr>
@@ -6238,7 +6238,7 @@
               <a:graphicData uri="http://schemas.openxmlformats.org/drawingml/2006/picture">
                 <pic:pic xmlns:pic="http://schemas.openxmlformats.org/drawingml/2006/picture">
                   <pic:nvPicPr>
-                    <pic:cNvPr id="9" name="Picture 9" descr="/Users/robertovelasquezdean/Library/Group Containers/L48J367XN4.com.infraware.PolarisOffice/EngineTemp/2699/fImage96618279759.png"/>
+                    <pic:cNvPr id="9" name="Picture 9" descr="/Users/robertovelasquezdean/Library/Group Containers/L48J367XN4.com.infraware.PolarisOffice/EngineTemp/548/fImage96618279759.png"/>
                     <pic:cNvPicPr>
                       <a:picLocks noChangeAspect="1" noChangeArrowheads="1"/>
                     </pic:cNvPicPr>
@@ -6258,7 +6258,7 @@
                   <pic:spPr>
                     <a:xfrm>
                       <a:off x="0" y="0"/>
-                      <a:ext cx="5732145" cy="3293110"/>
+                      <a:ext cx="5732780" cy="3293745"/>
                     </a:xfrm>
                     <a:prstGeom prst="rect"/>
                     <a:ln cap="flat"/>
@@ -6268,6 +6268,73 @@
             </a:graphic>
           </wp:inline>
         </w:drawing>
+      </w:r>
+    </w:p>
+    <w:p>
+      <w:pPr>
+        <w:numPr>
+          <w:ilvl w:val="0"/>
+          <w:numId w:val="0"/>
+        </w:numPr>
+        <w:jc w:val="both"/>
+        <w:spacing w:lineRule="auto" w:line="259" w:before="0" w:after="160"/>
+        <w:widowControl w:val="1"/>
+        <w:ind w:right="0" w:left="0" w:firstLine="0"/>
+        <w:rPr>
+          <w:i w:val="0"/>
+          <w:b w:val="0"/>
+          <w:color w:val="auto"/>
+          <w:sz w:val="20"/>
+          <w:szCs w:val="20"/>
+          <w:rFonts w:ascii="Times New Roman" w:eastAsia="Times New Roman" w:hAnsi="Times New Roman" w:hint="default"/>
+        </w:rPr>
+        <w:wordWrap w:val="0"/>
+        <w:autoSpaceDE w:val="0"/>
+        <w:autoSpaceDN w:val="0"/>
+      </w:pPr>
+      <w:r>
+        <w:rPr>
+          <w:i w:val="0"/>
+          <w:b w:val="0"/>
+          <w:color w:val="auto"/>
+          <w:sz w:val="20"/>
+          <w:szCs w:val="20"/>
+          <w:rFonts w:ascii="Times New Roman" w:eastAsia="Times New Roman" w:hAnsi="Times New Roman" w:hint="default"/>
+        </w:rPr>
+        <w:t xml:space="preserve">Ahora, revise por favor, el apartado de “Ejercicos Harvard” de esta misma semana </w:t>
+      </w:r>
+      <w:r>
+        <w:rPr>
+          <w:i w:val="1"/>
+          <w:b w:val="0"/>
+          <w:color w:val="auto"/>
+          <w:sz w:val="20"/>
+          <w:szCs w:val="20"/>
+          <w:rFonts w:ascii="Times New Roman" w:eastAsia="Times New Roman" w:hAnsi="Times New Roman" w:hint="default"/>
+        </w:rPr>
+        <w:t xml:space="preserve">Memoria. </w:t>
+      </w:r>
+      <w:r>
+        <w:rPr>
+          <w:i w:val="0"/>
+          <w:b w:val="0"/>
+          <w:color w:val="auto"/>
+          <w:sz w:val="20"/>
+          <w:szCs w:val="20"/>
+          <w:rFonts w:ascii="Times New Roman" w:eastAsia="Times New Roman" w:hAnsi="Times New Roman" w:hint="default"/>
+        </w:rPr>
+        <w:t xml:space="preserve">Hay verá la </w:t>
+      </w:r>
+      <w:r>
+        <w:rPr>
+          <w:i w:val="0"/>
+          <w:b w:val="0"/>
+          <w:color w:val="auto"/>
+          <w:sz w:val="20"/>
+          <w:szCs w:val="20"/>
+          <w:rFonts w:ascii="Times New Roman" w:eastAsia="Times New Roman" w:hAnsi="Times New Roman" w:hint="default"/>
+        </w:rPr>
+        <w:t xml:space="preserve">introducción y explicación mediante ejercicios de temas como: “malloc”, “strcpy &amp; free”, “valgrind”, etc.</w:t>
       </w:r>
     </w:p>
     <w:sectPr>

</xml_diff>

<commit_message>
punteros con funciones personalizables y valores basura
</commit_message>
<xml_diff>
--- a/Harvard/CS50's Introduction to Computer Science/Week 4, Memory/Memoria.docx
+++ b/Harvard/CS50's Introduction to Computer Science/Week 4, Memory/Memoria.docx
@@ -2422,7 +2422,7 @@
         </w:rPr>
         <w:drawing>
           <wp:inline distT="0" distB="0" distL="0" distR="0">
-            <wp:extent cx="3823970" cy="1782445"/>
+            <wp:extent cx="3824604" cy="1783080"/>
             <wp:effectExtent l="0" t="0" r="0" b="0"/>
             <wp:docPr id="9" name="Imagen 1"/>
             <wp:cNvGraphicFramePr>
@@ -2432,7 +2432,7 @@
               <a:graphicData uri="http://schemas.openxmlformats.org/drawingml/2006/picture">
                 <pic:pic xmlns:pic="http://schemas.openxmlformats.org/drawingml/2006/picture">
                   <pic:nvPicPr>
-                    <pic:cNvPr id="1" name="Picture 1" descr="/Users/robertovelasquezdean/Library/Group Containers/L48J367XN4.com.infraware.PolarisOffice/EngineTemp/548/fImage33006112866.png"/>
+                    <pic:cNvPr id="1" name="Picture 1" descr="/Users/robertovelasquezdean/Library/Group Containers/L48J367XN4.com.infraware.PolarisOffice/EngineTemp/495/fImage33006112866.png"/>
                     <pic:cNvPicPr>
                       <a:picLocks noChangeAspect="1" noChangeArrowheads="1"/>
                     </pic:cNvPicPr>
@@ -2452,7 +2452,7 @@
                   <pic:spPr>
                     <a:xfrm>
                       <a:off x="0" y="0"/>
-                      <a:ext cx="3824604" cy="1783080"/>
+                      <a:ext cx="3825240" cy="1783715"/>
                     </a:xfrm>
                     <a:prstGeom prst="rect"/>
                     <a:ln cap="flat"/>
@@ -2836,7 +2836,7 @@
         </w:rPr>
         <w:drawing>
           <wp:inline distT="0" distB="0" distL="0" distR="0">
-            <wp:extent cx="1550035" cy="1076960"/>
+            <wp:extent cx="1550670" cy="1077595"/>
             <wp:effectExtent l="0" t="0" r="0" b="0"/>
             <wp:docPr id="10" name="Imagen 2"/>
             <wp:cNvGraphicFramePr>
@@ -2846,7 +2846,7 @@
               <a:graphicData uri="http://schemas.openxmlformats.org/drawingml/2006/picture">
                 <pic:pic xmlns:pic="http://schemas.openxmlformats.org/drawingml/2006/picture">
                   <pic:nvPicPr>
-                    <pic:cNvPr id="2" name="Picture 2" descr="/Users/robertovelasquezdean/Library/Group Containers/L48J367XN4.com.infraware.PolarisOffice/EngineTemp/548/fImage17438126864.png"/>
+                    <pic:cNvPr id="2" name="Picture 2" descr="/Users/robertovelasquezdean/Library/Group Containers/L48J367XN4.com.infraware.PolarisOffice/EngineTemp/495/fImage17438126864.png"/>
                     <pic:cNvPicPr>
                       <a:picLocks noChangeAspect="1" noChangeArrowheads="1"/>
                     </pic:cNvPicPr>
@@ -2866,7 +2866,7 @@
                   <pic:spPr>
                     <a:xfrm>
                       <a:off x="0" y="0"/>
-                      <a:ext cx="1550670" cy="1077595"/>
+                      <a:ext cx="1551305" cy="1078230"/>
                     </a:xfrm>
                     <a:prstGeom prst="rect"/>
                     <a:ln cap="flat"/>
@@ -3186,7 +3186,7 @@
                       <wps:spPr>
                         <a:xfrm>
                           <a:off x="0" y="0"/>
-                          <a:ext cx="3175" cy="360680"/>
+                          <a:ext cx="3810" cy="361315"/>
                         </a:xfrm>
                         <a:prstGeom prst="straightConnector1"/>
                         <a:ln cap="flat">
@@ -3219,7 +3219,7 @@
           </mc:Choice>
           <mc:Fallback>
             <w:pict>
-              <v:shape id="_x0000_s11" style="position:absolute;left:0;margin-left:109pt;mso-position-horizontal:absolute;mso-position-horizontal-relative:text;margin-top:46pt;mso-position-vertical:absolute;mso-position-vertical-relative:text;width:0.2pt;height:28.3pt;v-text-anchor:middle;z-index:251624969" coordsize="2540,360045" path="m,l2540,360045e" strokecolor="#5b9bd5" o:allowoverlap="1" strokeweight="0.50pt" filled="f">
+              <v:shape id="_x0000_s11" style="position:absolute;left:0;margin-left:109pt;mso-position-horizontal:absolute;mso-position-horizontal-relative:text;margin-top:46pt;mso-position-vertical:absolute;mso-position-vertical-relative:text;width:0.2pt;height:28.3pt;v-text-anchor:middle;z-index:251624969" coordsize="3175,360680" path="m,l3175,360680e" strokecolor="#5b9bd5" o:allowoverlap="1" strokeweight="0.50pt" filled="f">
                 <v:stroke joinstyle="miter"/>
               </v:shape>
             </w:pict>
@@ -3232,7 +3232,7 @@
         </w:rPr>
         <w:drawing>
           <wp:inline distT="0" distB="0" distL="0" distR="0">
-            <wp:extent cx="1793240" cy="1699260"/>
+            <wp:extent cx="1793875" cy="1699895"/>
             <wp:effectExtent l="0" t="0" r="0" b="0"/>
             <wp:docPr id="12" name="Imagen 3"/>
             <wp:cNvGraphicFramePr>
@@ -3242,7 +3242,7 @@
               <a:graphicData uri="http://schemas.openxmlformats.org/drawingml/2006/picture">
                 <pic:pic xmlns:pic="http://schemas.openxmlformats.org/drawingml/2006/picture">
                   <pic:nvPicPr>
-                    <pic:cNvPr id="3" name="Picture 3" descr="/Users/robertovelasquezdean/Library/Group Containers/L48J367XN4.com.infraware.PolarisOffice/EngineTemp/548/fImage29031276491.png"/>
+                    <pic:cNvPr id="3" name="Picture 3" descr="/Users/robertovelasquezdean/Library/Group Containers/L48J367XN4.com.infraware.PolarisOffice/EngineTemp/495/fImage29031276491.png"/>
                     <pic:cNvPicPr>
                       <a:picLocks noChangeAspect="1" noChangeArrowheads="1"/>
                     </pic:cNvPicPr>
@@ -3263,7 +3263,7 @@
                   <pic:spPr>
                     <a:xfrm>
                       <a:off x="0" y="0"/>
-                      <a:ext cx="1793875" cy="1699895"/>
+                      <a:ext cx="1794510" cy="1700530"/>
                     </a:xfrm>
                     <a:prstGeom prst="rect"/>
                     <a:ln cap="flat"/>
@@ -3383,7 +3383,7 @@
                       <wps:spPr>
                         <a:xfrm>
                           <a:off x="0" y="0"/>
-                          <a:ext cx="3175" cy="360680"/>
+                          <a:ext cx="3810" cy="361315"/>
                         </a:xfrm>
                         <a:prstGeom prst="straightConnector1"/>
                         <a:ln cap="flat">
@@ -3416,7 +3416,7 @@
           </mc:Choice>
           <mc:Fallback>
             <w:pict>
-              <v:shape id="_x0000_s15" style="position:absolute;left:0;margin-left:107pt;mso-position-horizontal:absolute;mso-position-horizontal-relative:text;margin-top:43pt;mso-position-vertical:absolute;mso-position-vertical-relative:text;width:0.2pt;height:28.3pt;v-text-anchor:middle;z-index:251624970" coordsize="2540,360045" path="m,l2540,360045e" strokecolor="#5b9bd5" o:allowoverlap="1" strokeweight="0.50pt" filled="f">
+              <v:shape id="_x0000_s15" style="position:absolute;left:0;margin-left:107pt;mso-position-horizontal:absolute;mso-position-horizontal-relative:text;margin-top:43pt;mso-position-vertical:absolute;mso-position-vertical-relative:text;width:0.2pt;height:28.3pt;v-text-anchor:middle;z-index:251624970" coordsize="3175,360680" path="m,l3175,360680e" strokecolor="#5b9bd5" o:allowoverlap="1" strokeweight="0.50pt" filled="f">
                 <v:stroke joinstyle="miter"/>
               </v:shape>
             </w:pict>
@@ -3429,7 +3429,7 @@
         </w:rPr>
         <w:drawing>
           <wp:inline distT="0" distB="0" distL="0" distR="0">
-            <wp:extent cx="1793240" cy="1666875"/>
+            <wp:extent cx="1793875" cy="1667510"/>
             <wp:effectExtent l="0" t="0" r="0" b="0"/>
             <wp:docPr id="16" name="Imagen 4"/>
             <wp:cNvGraphicFramePr>
@@ -3439,7 +3439,7 @@
               <a:graphicData uri="http://schemas.openxmlformats.org/drawingml/2006/picture">
                 <pic:pic xmlns:pic="http://schemas.openxmlformats.org/drawingml/2006/picture">
                   <pic:nvPicPr>
-                    <pic:cNvPr id="4" name="Picture 4" descr="/Users/robertovelasquezdean/Library/Group Containers/L48J367XN4.com.infraware.PolarisOffice/EngineTemp/548/fImage2903128791.png"/>
+                    <pic:cNvPr id="4" name="Picture 4" descr="/Users/robertovelasquezdean/Library/Group Containers/L48J367XN4.com.infraware.PolarisOffice/EngineTemp/495/fImage2903128791.png"/>
                     <pic:cNvPicPr>
                       <a:picLocks noChangeAspect="1" noChangeArrowheads="1"/>
                     </pic:cNvPicPr>
@@ -3460,7 +3460,7 @@
                   <pic:spPr>
                     <a:xfrm>
                       <a:off x="0" y="0"/>
-                      <a:ext cx="1793875" cy="1667510"/>
+                      <a:ext cx="1794510" cy="1668145"/>
                     </a:xfrm>
                     <a:prstGeom prst="rect"/>
                     <a:ln cap="flat"/>
@@ -3814,7 +3814,7 @@
         </w:rPr>
         <w:drawing>
           <wp:inline distT="0" distB="0" distL="0" distR="0">
-            <wp:extent cx="3823970" cy="1782445"/>
+            <wp:extent cx="3824604" cy="1783080"/>
             <wp:effectExtent l="0" t="0" r="0" b="0"/>
             <wp:docPr id="17" name="Imagen 7"/>
             <wp:cNvGraphicFramePr>
@@ -3824,7 +3824,7 @@
               <a:graphicData uri="http://schemas.openxmlformats.org/drawingml/2006/picture">
                 <pic:pic xmlns:pic="http://schemas.openxmlformats.org/drawingml/2006/picture">
                   <pic:nvPicPr>
-                    <pic:cNvPr id="5" name="Picture 5" descr="/Users/robertovelasquezdean/Library/Group Containers/L48J367XN4.com.infraware.PolarisOffice/EngineTemp/548/fImage33006339940.png"/>
+                    <pic:cNvPr id="5" name="Picture 5" descr="/Users/robertovelasquezdean/Library/Group Containers/L48J367XN4.com.infraware.PolarisOffice/EngineTemp/495/fImage33006339940.png"/>
                     <pic:cNvPicPr>
                       <a:picLocks noChangeAspect="1" noChangeArrowheads="1"/>
                     </pic:cNvPicPr>
@@ -3844,7 +3844,7 @@
                   <pic:spPr>
                     <a:xfrm>
                       <a:off x="0" y="0"/>
-                      <a:ext cx="3824604" cy="1783080"/>
+                      <a:ext cx="3825240" cy="1783715"/>
                     </a:xfrm>
                     <a:prstGeom prst="rect"/>
                     <a:ln cap="flat"/>
@@ -4494,7 +4494,7 @@
         </w:rPr>
         <w:drawing>
           <wp:inline distT="0" distB="0" distL="0" distR="0">
-            <wp:extent cx="5732780" cy="2844800"/>
+            <wp:extent cx="5733415" cy="2845435"/>
             <wp:effectExtent l="0" t="0" r="0" b="0"/>
             <wp:docPr id="18" name="Imagen 8"/>
             <wp:cNvGraphicFramePr>
@@ -4504,7 +4504,7 @@
               <a:graphicData uri="http://schemas.openxmlformats.org/drawingml/2006/picture">
                 <pic:pic xmlns:pic="http://schemas.openxmlformats.org/drawingml/2006/picture">
                   <pic:nvPicPr>
-                    <pic:cNvPr id="6" name="Picture 6" descr="/Users/robertovelasquezdean/Library/Group Containers/L48J367XN4.com.infraware.PolarisOffice/EngineTemp/548/fImage159793197304.png"/>
+                    <pic:cNvPr id="6" name="Picture 6" descr="/Users/robertovelasquezdean/Library/Group Containers/L48J367XN4.com.infraware.PolarisOffice/EngineTemp/495/fImage159793197304.png"/>
                     <pic:cNvPicPr>
                       <a:picLocks noChangeAspect="1" noChangeArrowheads="1"/>
                     </pic:cNvPicPr>
@@ -4524,7 +4524,7 @@
                   <pic:spPr>
                     <a:xfrm>
                       <a:off x="0" y="0"/>
-                      <a:ext cx="5733415" cy="2845435"/>
+                      <a:ext cx="5734050" cy="2846070"/>
                     </a:xfrm>
                     <a:prstGeom prst="rect"/>
                     <a:ln cap="flat"/>
@@ -5257,7 +5257,7 @@
         </w:rPr>
         <w:drawing>
           <wp:inline distT="0" distB="0" distL="0" distR="0">
-            <wp:extent cx="5732145" cy="2868295"/>
+            <wp:extent cx="5732780" cy="2868930"/>
             <wp:effectExtent l="0" t="0" r="0" b="0"/>
             <wp:docPr id="19" name="Imagen 9"/>
             <wp:cNvGraphicFramePr>
@@ -5267,7 +5267,7 @@
               <a:graphicData uri="http://schemas.openxmlformats.org/drawingml/2006/picture">
                 <pic:pic xmlns:pic="http://schemas.openxmlformats.org/drawingml/2006/picture">
                   <pic:nvPicPr>
-                    <pic:cNvPr id="7" name="Picture 7" descr="/Users/robertovelasquezdean/Library/Group Containers/L48J367XN4.com.infraware.PolarisOffice/EngineTemp/548/fImage160166227332.png"/>
+                    <pic:cNvPr id="7" name="Picture 7" descr="/Users/robertovelasquezdean/Library/Group Containers/L48J367XN4.com.infraware.PolarisOffice/EngineTemp/495/fImage160166227332.png"/>
                     <pic:cNvPicPr>
                       <a:picLocks noChangeAspect="1" noChangeArrowheads="1"/>
                     </pic:cNvPicPr>
@@ -5287,7 +5287,7 @@
                   <pic:spPr>
                     <a:xfrm>
                       <a:off x="0" y="0"/>
-                      <a:ext cx="5732780" cy="2868930"/>
+                      <a:ext cx="5733415" cy="2869565"/>
                     </a:xfrm>
                     <a:prstGeom prst="rect"/>
                     <a:ln cap="flat"/>
@@ -5990,7 +5990,7 @@
         </w:rPr>
         <w:drawing>
           <wp:inline distT="0" distB="0" distL="0" distR="0">
-            <wp:extent cx="1331595" cy="1250315"/>
+            <wp:extent cx="1332230" cy="1250950"/>
             <wp:effectExtent l="0" t="0" r="0" b="0"/>
             <wp:docPr id="20" name="Imagen 10"/>
             <wp:cNvGraphicFramePr>
@@ -6000,7 +6000,7 @@
               <a:graphicData uri="http://schemas.openxmlformats.org/drawingml/2006/picture">
                 <pic:pic xmlns:pic="http://schemas.openxmlformats.org/drawingml/2006/picture">
                   <pic:nvPicPr>
-                    <pic:cNvPr id="8" name="Picture 8" descr="/Users/robertovelasquezdean/Library/Group Containers/L48J367XN4.com.infraware.PolarisOffice/EngineTemp/548/fImage17674237854.png"/>
+                    <pic:cNvPr id="8" name="Picture 8" descr="/Users/robertovelasquezdean/Library/Group Containers/L48J367XN4.com.infraware.PolarisOffice/EngineTemp/495/fImage17674237854.png"/>
                     <pic:cNvPicPr>
                       <a:picLocks noChangeAspect="1" noChangeArrowheads="1"/>
                     </pic:cNvPicPr>
@@ -6020,7 +6020,7 @@
                   <pic:spPr>
                     <a:xfrm>
                       <a:off x="0" y="0"/>
-                      <a:ext cx="1332230" cy="1250950"/>
+                      <a:ext cx="1332865" cy="1251585"/>
                     </a:xfrm>
                     <a:prstGeom prst="rect"/>
                     <a:ln cap="flat"/>
@@ -6228,7 +6228,7 @@
         </w:rPr>
         <w:drawing>
           <wp:inline distT="0" distB="0" distL="0" distR="0">
-            <wp:extent cx="5732145" cy="3293110"/>
+            <wp:extent cx="5732780" cy="3293745"/>
             <wp:effectExtent l="0" t="0" r="0" b="0"/>
             <wp:docPr id="21" name="Imagen 11"/>
             <wp:cNvGraphicFramePr>
@@ -6238,7 +6238,7 @@
               <a:graphicData uri="http://schemas.openxmlformats.org/drawingml/2006/picture">
                 <pic:pic xmlns:pic="http://schemas.openxmlformats.org/drawingml/2006/picture">
                   <pic:nvPicPr>
-                    <pic:cNvPr id="9" name="Picture 9" descr="/Users/robertovelasquezdean/Library/Group Containers/L48J367XN4.com.infraware.PolarisOffice/EngineTemp/548/fImage96618279759.png"/>
+                    <pic:cNvPr id="9" name="Picture 9" descr="/Users/robertovelasquezdean/Library/Group Containers/L48J367XN4.com.infraware.PolarisOffice/EngineTemp/495/fImage96618279759.png"/>
                     <pic:cNvPicPr>
                       <a:picLocks noChangeAspect="1" noChangeArrowheads="1"/>
                     </pic:cNvPicPr>
@@ -6258,7 +6258,7 @@
                   <pic:spPr>
                     <a:xfrm>
                       <a:off x="0" y="0"/>
-                      <a:ext cx="5732780" cy="3293745"/>
+                      <a:ext cx="5733415" cy="3294380"/>
                     </a:xfrm>
                     <a:prstGeom prst="rect"/>
                     <a:ln cap="flat"/>
@@ -6334,7 +6334,18 @@
           <w:szCs w:val="20"/>
           <w:rFonts w:ascii="Times New Roman" w:eastAsia="Times New Roman" w:hAnsi="Times New Roman" w:hint="default"/>
         </w:rPr>
-        <w:t xml:space="preserve">introducción y explicación mediante ejercicios de temas como: “malloc”, “strcpy &amp; free”, “valgrind”, etc.</w:t>
+        <w:t xml:space="preserve">introducción y explicación mediante ejercicios de temas como: “malloc”, “strcpy &amp; free”, “valgrind”, “</w:t>
+      </w:r>
+      <w:r>
+        <w:rPr>
+          <w:i w:val="0"/>
+          <w:b w:val="0"/>
+          <w:color w:val="auto"/>
+          <w:sz w:val="20"/>
+          <w:szCs w:val="20"/>
+          <w:rFonts w:ascii="Times New Roman" w:eastAsia="Times New Roman" w:hAnsi="Times New Roman" w:hint="default"/>
+        </w:rPr>
+        <w:t xml:space="preserve">garbage”, etc.</w:t>
       </w:r>
     </w:p>
     <w:sectPr>

</xml_diff>

<commit_message>
Avances sobre creación de archivos con C, FILE i/o
</commit_message>
<xml_diff>
--- a/Harvard/CS50's Introduction to Computer Science/Week 4, Memory/Memoria.docx
+++ b/Harvard/CS50's Introduction to Computer Science/Week 4, Memory/Memoria.docx
@@ -2422,7 +2422,7 @@
         </w:rPr>
         <w:drawing>
           <wp:inline distT="0" distB="0" distL="0" distR="0">
-            <wp:extent cx="3824604" cy="1783080"/>
+            <wp:extent cx="3825240" cy="1783715"/>
             <wp:effectExtent l="0" t="0" r="0" b="0"/>
             <wp:docPr id="9" name="Imagen 1"/>
             <wp:cNvGraphicFramePr>
@@ -2432,7 +2432,7 @@
               <a:graphicData uri="http://schemas.openxmlformats.org/drawingml/2006/picture">
                 <pic:pic xmlns:pic="http://schemas.openxmlformats.org/drawingml/2006/picture">
                   <pic:nvPicPr>
-                    <pic:cNvPr id="1" name="Picture 1" descr="/Users/robertovelasquezdean/Library/Group Containers/L48J367XN4.com.infraware.PolarisOffice/EngineTemp/495/fImage33006112866.png"/>
+                    <pic:cNvPr id="1" name="Picture 1" descr="/Users/robertovelasquezdean/Library/Group Containers/L48J367XN4.com.infraware.PolarisOffice/EngineTemp/1881/fImage33006112866.png"/>
                     <pic:cNvPicPr>
                       <a:picLocks noChangeAspect="1" noChangeArrowheads="1"/>
                     </pic:cNvPicPr>
@@ -2452,7 +2452,7 @@
                   <pic:spPr>
                     <a:xfrm>
                       <a:off x="0" y="0"/>
-                      <a:ext cx="3825240" cy="1783715"/>
+                      <a:ext cx="3825875" cy="1784350"/>
                     </a:xfrm>
                     <a:prstGeom prst="rect"/>
                     <a:ln cap="flat"/>
@@ -2836,7 +2836,7 @@
         </w:rPr>
         <w:drawing>
           <wp:inline distT="0" distB="0" distL="0" distR="0">
-            <wp:extent cx="1550670" cy="1077595"/>
+            <wp:extent cx="1551305" cy="1078230"/>
             <wp:effectExtent l="0" t="0" r="0" b="0"/>
             <wp:docPr id="10" name="Imagen 2"/>
             <wp:cNvGraphicFramePr>
@@ -2846,7 +2846,7 @@
               <a:graphicData uri="http://schemas.openxmlformats.org/drawingml/2006/picture">
                 <pic:pic xmlns:pic="http://schemas.openxmlformats.org/drawingml/2006/picture">
                   <pic:nvPicPr>
-                    <pic:cNvPr id="2" name="Picture 2" descr="/Users/robertovelasquezdean/Library/Group Containers/L48J367XN4.com.infraware.PolarisOffice/EngineTemp/495/fImage17438126864.png"/>
+                    <pic:cNvPr id="2" name="Picture 2" descr="/Users/robertovelasquezdean/Library/Group Containers/L48J367XN4.com.infraware.PolarisOffice/EngineTemp/1881/fImage17438126864.png"/>
                     <pic:cNvPicPr>
                       <a:picLocks noChangeAspect="1" noChangeArrowheads="1"/>
                     </pic:cNvPicPr>
@@ -2866,7 +2866,7 @@
                   <pic:spPr>
                     <a:xfrm>
                       <a:off x="0" y="0"/>
-                      <a:ext cx="1551305" cy="1078230"/>
+                      <a:ext cx="1551940" cy="1078865"/>
                     </a:xfrm>
                     <a:prstGeom prst="rect"/>
                     <a:ln cap="flat"/>
@@ -3186,7 +3186,7 @@
                       <wps:spPr>
                         <a:xfrm>
                           <a:off x="0" y="0"/>
-                          <a:ext cx="3810" cy="361315"/>
+                          <a:ext cx="4445" cy="361950"/>
                         </a:xfrm>
                         <a:prstGeom prst="straightConnector1"/>
                         <a:ln cap="flat">
@@ -3219,7 +3219,7 @@
           </mc:Choice>
           <mc:Fallback>
             <w:pict>
-              <v:shape id="_x0000_s11" style="position:absolute;left:0;margin-left:109pt;mso-position-horizontal:absolute;mso-position-horizontal-relative:text;margin-top:46pt;mso-position-vertical:absolute;mso-position-vertical-relative:text;width:0.2pt;height:28.3pt;v-text-anchor:middle;z-index:251624969" coordsize="3175,360680" path="m,l3175,360680e" strokecolor="#5b9bd5" o:allowoverlap="1" strokeweight="0.50pt" filled="f">
+              <v:shape id="_x0000_s11" style="position:absolute;left:0;margin-left:109pt;mso-position-horizontal:absolute;mso-position-horizontal-relative:text;margin-top:46pt;mso-position-vertical:absolute;mso-position-vertical-relative:text;width:0.3pt;height:28.4pt;v-text-anchor:middle;z-index:251624969" coordsize="3810,361315" path="m,l3810,361315e" strokecolor="#5b9bd5" o:allowoverlap="1" strokeweight="0.50pt" filled="f">
                 <v:stroke joinstyle="miter"/>
               </v:shape>
             </w:pict>
@@ -3232,7 +3232,7 @@
         </w:rPr>
         <w:drawing>
           <wp:inline distT="0" distB="0" distL="0" distR="0">
-            <wp:extent cx="1793875" cy="1699895"/>
+            <wp:extent cx="1794510" cy="1700530"/>
             <wp:effectExtent l="0" t="0" r="0" b="0"/>
             <wp:docPr id="12" name="Imagen 3"/>
             <wp:cNvGraphicFramePr>
@@ -3242,7 +3242,7 @@
               <a:graphicData uri="http://schemas.openxmlformats.org/drawingml/2006/picture">
                 <pic:pic xmlns:pic="http://schemas.openxmlformats.org/drawingml/2006/picture">
                   <pic:nvPicPr>
-                    <pic:cNvPr id="3" name="Picture 3" descr="/Users/robertovelasquezdean/Library/Group Containers/L48J367XN4.com.infraware.PolarisOffice/EngineTemp/495/fImage29031276491.png"/>
+                    <pic:cNvPr id="3" name="Picture 3" descr="/Users/robertovelasquezdean/Library/Group Containers/L48J367XN4.com.infraware.PolarisOffice/EngineTemp/1881/fImage29031276491.png"/>
                     <pic:cNvPicPr>
                       <a:picLocks noChangeAspect="1" noChangeArrowheads="1"/>
                     </pic:cNvPicPr>
@@ -3263,7 +3263,7 @@
                   <pic:spPr>
                     <a:xfrm>
                       <a:off x="0" y="0"/>
-                      <a:ext cx="1794510" cy="1700530"/>
+                      <a:ext cx="1795145" cy="1701165"/>
                     </a:xfrm>
                     <a:prstGeom prst="rect"/>
                     <a:ln cap="flat"/>
@@ -3383,7 +3383,7 @@
                       <wps:spPr>
                         <a:xfrm>
                           <a:off x="0" y="0"/>
-                          <a:ext cx="3810" cy="361315"/>
+                          <a:ext cx="4445" cy="361950"/>
                         </a:xfrm>
                         <a:prstGeom prst="straightConnector1"/>
                         <a:ln cap="flat">
@@ -3416,7 +3416,7 @@
           </mc:Choice>
           <mc:Fallback>
             <w:pict>
-              <v:shape id="_x0000_s15" style="position:absolute;left:0;margin-left:107pt;mso-position-horizontal:absolute;mso-position-horizontal-relative:text;margin-top:43pt;mso-position-vertical:absolute;mso-position-vertical-relative:text;width:0.2pt;height:28.3pt;v-text-anchor:middle;z-index:251624970" coordsize="3175,360680" path="m,l3175,360680e" strokecolor="#5b9bd5" o:allowoverlap="1" strokeweight="0.50pt" filled="f">
+              <v:shape id="_x0000_s15" style="position:absolute;left:0;margin-left:107pt;mso-position-horizontal:absolute;mso-position-horizontal-relative:text;margin-top:43pt;mso-position-vertical:absolute;mso-position-vertical-relative:text;width:0.3pt;height:28.4pt;v-text-anchor:middle;z-index:251624970" coordsize="3810,361315" path="m,l3810,361315e" strokecolor="#5b9bd5" o:allowoverlap="1" strokeweight="0.50pt" filled="f">
                 <v:stroke joinstyle="miter"/>
               </v:shape>
             </w:pict>
@@ -3429,7 +3429,7 @@
         </w:rPr>
         <w:drawing>
           <wp:inline distT="0" distB="0" distL="0" distR="0">
-            <wp:extent cx="1793875" cy="1667510"/>
+            <wp:extent cx="1794510" cy="1668145"/>
             <wp:effectExtent l="0" t="0" r="0" b="0"/>
             <wp:docPr id="16" name="Imagen 4"/>
             <wp:cNvGraphicFramePr>
@@ -3439,7 +3439,7 @@
               <a:graphicData uri="http://schemas.openxmlformats.org/drawingml/2006/picture">
                 <pic:pic xmlns:pic="http://schemas.openxmlformats.org/drawingml/2006/picture">
                   <pic:nvPicPr>
-                    <pic:cNvPr id="4" name="Picture 4" descr="/Users/robertovelasquezdean/Library/Group Containers/L48J367XN4.com.infraware.PolarisOffice/EngineTemp/495/fImage2903128791.png"/>
+                    <pic:cNvPr id="4" name="Picture 4" descr="/Users/robertovelasquezdean/Library/Group Containers/L48J367XN4.com.infraware.PolarisOffice/EngineTemp/1881/fImage2903128791.png"/>
                     <pic:cNvPicPr>
                       <a:picLocks noChangeAspect="1" noChangeArrowheads="1"/>
                     </pic:cNvPicPr>
@@ -3460,7 +3460,7 @@
                   <pic:spPr>
                     <a:xfrm>
                       <a:off x="0" y="0"/>
-                      <a:ext cx="1794510" cy="1668145"/>
+                      <a:ext cx="1795145" cy="1668780"/>
                     </a:xfrm>
                     <a:prstGeom prst="rect"/>
                     <a:ln cap="flat"/>
@@ -3814,7 +3814,7 @@
         </w:rPr>
         <w:drawing>
           <wp:inline distT="0" distB="0" distL="0" distR="0">
-            <wp:extent cx="3824604" cy="1783080"/>
+            <wp:extent cx="3825240" cy="1783715"/>
             <wp:effectExtent l="0" t="0" r="0" b="0"/>
             <wp:docPr id="17" name="Imagen 7"/>
             <wp:cNvGraphicFramePr>
@@ -3824,7 +3824,7 @@
               <a:graphicData uri="http://schemas.openxmlformats.org/drawingml/2006/picture">
                 <pic:pic xmlns:pic="http://schemas.openxmlformats.org/drawingml/2006/picture">
                   <pic:nvPicPr>
-                    <pic:cNvPr id="5" name="Picture 5" descr="/Users/robertovelasquezdean/Library/Group Containers/L48J367XN4.com.infraware.PolarisOffice/EngineTemp/495/fImage33006339940.png"/>
+                    <pic:cNvPr id="5" name="Picture 5" descr="/Users/robertovelasquezdean/Library/Group Containers/L48J367XN4.com.infraware.PolarisOffice/EngineTemp/1881/fImage33006339940.png"/>
                     <pic:cNvPicPr>
                       <a:picLocks noChangeAspect="1" noChangeArrowheads="1"/>
                     </pic:cNvPicPr>
@@ -3844,7 +3844,7 @@
                   <pic:spPr>
                     <a:xfrm>
                       <a:off x="0" y="0"/>
-                      <a:ext cx="3825240" cy="1783715"/>
+                      <a:ext cx="3825875" cy="1784350"/>
                     </a:xfrm>
                     <a:prstGeom prst="rect"/>
                     <a:ln cap="flat"/>
@@ -4494,7 +4494,7 @@
         </w:rPr>
         <w:drawing>
           <wp:inline distT="0" distB="0" distL="0" distR="0">
-            <wp:extent cx="5733415" cy="2845435"/>
+            <wp:extent cx="5734050" cy="2846070"/>
             <wp:effectExtent l="0" t="0" r="0" b="0"/>
             <wp:docPr id="18" name="Imagen 8"/>
             <wp:cNvGraphicFramePr>
@@ -4504,7 +4504,7 @@
               <a:graphicData uri="http://schemas.openxmlformats.org/drawingml/2006/picture">
                 <pic:pic xmlns:pic="http://schemas.openxmlformats.org/drawingml/2006/picture">
                   <pic:nvPicPr>
-                    <pic:cNvPr id="6" name="Picture 6" descr="/Users/robertovelasquezdean/Library/Group Containers/L48J367XN4.com.infraware.PolarisOffice/EngineTemp/495/fImage159793197304.png"/>
+                    <pic:cNvPr id="6" name="Picture 6" descr="/Users/robertovelasquezdean/Library/Group Containers/L48J367XN4.com.infraware.PolarisOffice/EngineTemp/1881/fImage159793197304.png"/>
                     <pic:cNvPicPr>
                       <a:picLocks noChangeAspect="1" noChangeArrowheads="1"/>
                     </pic:cNvPicPr>
@@ -4524,7 +4524,7 @@
                   <pic:spPr>
                     <a:xfrm>
                       <a:off x="0" y="0"/>
-                      <a:ext cx="5734050" cy="2846070"/>
+                      <a:ext cx="5734685" cy="2846705"/>
                     </a:xfrm>
                     <a:prstGeom prst="rect"/>
                     <a:ln cap="flat"/>
@@ -5257,7 +5257,7 @@
         </w:rPr>
         <w:drawing>
           <wp:inline distT="0" distB="0" distL="0" distR="0">
-            <wp:extent cx="5732780" cy="2868930"/>
+            <wp:extent cx="5733415" cy="2869565"/>
             <wp:effectExtent l="0" t="0" r="0" b="0"/>
             <wp:docPr id="19" name="Imagen 9"/>
             <wp:cNvGraphicFramePr>
@@ -5267,7 +5267,7 @@
               <a:graphicData uri="http://schemas.openxmlformats.org/drawingml/2006/picture">
                 <pic:pic xmlns:pic="http://schemas.openxmlformats.org/drawingml/2006/picture">
                   <pic:nvPicPr>
-                    <pic:cNvPr id="7" name="Picture 7" descr="/Users/robertovelasquezdean/Library/Group Containers/L48J367XN4.com.infraware.PolarisOffice/EngineTemp/495/fImage160166227332.png"/>
+                    <pic:cNvPr id="7" name="Picture 7" descr="/Users/robertovelasquezdean/Library/Group Containers/L48J367XN4.com.infraware.PolarisOffice/EngineTemp/1881/fImage160166227332.png"/>
                     <pic:cNvPicPr>
                       <a:picLocks noChangeAspect="1" noChangeArrowheads="1"/>
                     </pic:cNvPicPr>
@@ -5287,7 +5287,7 @@
                   <pic:spPr>
                     <a:xfrm>
                       <a:off x="0" y="0"/>
-                      <a:ext cx="5733415" cy="2869565"/>
+                      <a:ext cx="5734050" cy="2870200"/>
                     </a:xfrm>
                     <a:prstGeom prst="rect"/>
                     <a:ln cap="flat"/>
@@ -5990,7 +5990,7 @@
         </w:rPr>
         <w:drawing>
           <wp:inline distT="0" distB="0" distL="0" distR="0">
-            <wp:extent cx="1332230" cy="1250950"/>
+            <wp:extent cx="1332865" cy="1251585"/>
             <wp:effectExtent l="0" t="0" r="0" b="0"/>
             <wp:docPr id="20" name="Imagen 10"/>
             <wp:cNvGraphicFramePr>
@@ -6000,7 +6000,7 @@
               <a:graphicData uri="http://schemas.openxmlformats.org/drawingml/2006/picture">
                 <pic:pic xmlns:pic="http://schemas.openxmlformats.org/drawingml/2006/picture">
                   <pic:nvPicPr>
-                    <pic:cNvPr id="8" name="Picture 8" descr="/Users/robertovelasquezdean/Library/Group Containers/L48J367XN4.com.infraware.PolarisOffice/EngineTemp/495/fImage17674237854.png"/>
+                    <pic:cNvPr id="8" name="Picture 8" descr="/Users/robertovelasquezdean/Library/Group Containers/L48J367XN4.com.infraware.PolarisOffice/EngineTemp/1881/fImage17674237854.png"/>
                     <pic:cNvPicPr>
                       <a:picLocks noChangeAspect="1" noChangeArrowheads="1"/>
                     </pic:cNvPicPr>
@@ -6020,7 +6020,7 @@
                   <pic:spPr>
                     <a:xfrm>
                       <a:off x="0" y="0"/>
-                      <a:ext cx="1332865" cy="1251585"/>
+                      <a:ext cx="1333500" cy="1252220"/>
                     </a:xfrm>
                     <a:prstGeom prst="rect"/>
                     <a:ln cap="flat"/>
@@ -6228,7 +6228,7 @@
         </w:rPr>
         <w:drawing>
           <wp:inline distT="0" distB="0" distL="0" distR="0">
-            <wp:extent cx="5732780" cy="3293745"/>
+            <wp:extent cx="5733415" cy="3294380"/>
             <wp:effectExtent l="0" t="0" r="0" b="0"/>
             <wp:docPr id="21" name="Imagen 11"/>
             <wp:cNvGraphicFramePr>
@@ -6238,7 +6238,7 @@
               <a:graphicData uri="http://schemas.openxmlformats.org/drawingml/2006/picture">
                 <pic:pic xmlns:pic="http://schemas.openxmlformats.org/drawingml/2006/picture">
                   <pic:nvPicPr>
-                    <pic:cNvPr id="9" name="Picture 9" descr="/Users/robertovelasquezdean/Library/Group Containers/L48J367XN4.com.infraware.PolarisOffice/EngineTemp/495/fImage96618279759.png"/>
+                    <pic:cNvPr id="9" name="Picture 9" descr="/Users/robertovelasquezdean/Library/Group Containers/L48J367XN4.com.infraware.PolarisOffice/EngineTemp/1881/fImage96618279759.png"/>
                     <pic:cNvPicPr>
                       <a:picLocks noChangeAspect="1" noChangeArrowheads="1"/>
                     </pic:cNvPicPr>
@@ -6258,7 +6258,7 @@
                   <pic:spPr>
                     <a:xfrm>
                       <a:off x="0" y="0"/>
-                      <a:ext cx="5733415" cy="3294380"/>
+                      <a:ext cx="5734050" cy="3295015"/>
                     </a:xfrm>
                     <a:prstGeom prst="rect"/>
                     <a:ln cap="flat"/>
@@ -6345,7 +6345,7 @@
           <w:szCs w:val="20"/>
           <w:rFonts w:ascii="Times New Roman" w:eastAsia="Times New Roman" w:hAnsi="Times New Roman" w:hint="default"/>
         </w:rPr>
-        <w:t xml:space="preserve">garbage”, “more pointers” etc.</w:t>
+        <w:t xml:space="preserve">garbage”, “more pointers”, “FILE I/O”, etc.</w:t>
       </w:r>
     </w:p>
     <w:sectPr>

</xml_diff>